<commit_message>
Doc de prueba actualizado
</commit_message>
<xml_diff>
--- a/doc/Casos de prueba.docx
+++ b/doc/Casos de prueba.docx
@@ -2843,7 +2843,7 @@
               <w:widowControl w:val="0"/>
               <w:numPr>
                 <w:ilvl w:val="0"/>
-                <w:numId w:val="1"/>
+                <w:numId w:val="2"/>
               </w:numPr>
               <w:ind w:left="720" w:hanging="360"/>
               <w:rPr>
@@ -3690,7 +3690,7 @@
               <w:widowControl w:val="0"/>
               <w:numPr>
                 <w:ilvl w:val="0"/>
-                <w:numId w:val="1"/>
+                <w:numId w:val="2"/>
               </w:numPr>
               <w:ind w:left="720" w:hanging="360"/>
               <w:rPr>
@@ -4257,7 +4257,7 @@
               <w:widowControl w:val="0"/>
               <w:numPr>
                 <w:ilvl w:val="0"/>
-                <w:numId w:val="1"/>
+                <w:numId w:val="2"/>
               </w:numPr>
               <w:ind w:left="720" w:hanging="360"/>
               <w:rPr>
@@ -5449,7 +5449,7 @@
               <w:widowControl w:val="0"/>
               <w:numPr>
                 <w:ilvl w:val="0"/>
-                <w:numId w:val="1"/>
+                <w:numId w:val="2"/>
               </w:numPr>
               <w:ind w:left="720" w:hanging="360"/>
               <w:rPr>
@@ -6599,7 +6599,7 @@
               <w:widowControl w:val="0"/>
               <w:numPr>
                 <w:ilvl w:val="0"/>
-                <w:numId w:val="1"/>
+                <w:numId w:val="2"/>
               </w:numPr>
               <w:ind w:left="720" w:hanging="360"/>
               <w:rPr>
@@ -7222,7 +7222,7 @@
               <w:widowControl w:val="0"/>
               <w:numPr>
                 <w:ilvl w:val="0"/>
-                <w:numId w:val="1"/>
+                <w:numId w:val="2"/>
               </w:numPr>
               <w:ind w:left="720" w:hanging="360"/>
               <w:rPr>
@@ -7353,6 +7353,37 @@
           <w:rtl w:val="0"/>
         </w:rPr>
         <w:t xml:space="preserve">Vincular</w:t>
+      </w:r>
+    </w:p>
+    <w:p>
+      <w:pPr>
+        <w:rPr>
+          <w:sz w:val="20"/>
+          <w:szCs w:val="20"/>
+        </w:rPr>
+      </w:pPr>
+      <w:r>
+        <w:rPr>
+          <w:rtl w:val="0"/>
+        </w:rPr>
+      </w:r>
+    </w:p>
+    <w:p>
+      <w:pPr>
+        <w:rPr>
+          <w:i w:val="1"/>
+          <w:sz w:val="20"/>
+          <w:szCs w:val="20"/>
+        </w:rPr>
+      </w:pPr>
+      <w:r>
+        <w:rPr>
+          <w:i w:val="1"/>
+          <w:sz w:val="20"/>
+          <w:szCs w:val="20"/>
+          <w:rtl w:val="0"/>
+        </w:rPr>
+        <w:t xml:space="preserve">Caso de prueba para criterio Primero Egreso:</w:t>
       </w:r>
     </w:p>
     <w:p>
@@ -7397,7 +7428,7 @@
       </w:tblGrid>
       <w:tr>
         <w:trPr>
-          <w:trHeight w:val="315" w:hRule="atLeast"/>
+          <w:trHeight w:val="369.4775390625" w:hRule="atLeast"/>
         </w:trPr>
         <w:tc>
           <w:tcPr>
@@ -7604,7 +7635,7 @@
                 <w:szCs w:val="20"/>
                 <w:rtl w:val="0"/>
               </w:rPr>
-              <w:t xml:space="preserve">Seleccionar Primer Egreso, Ascendente, 30 y 30 y Empresa 1</w:t>
+              <w:t xml:space="preserve">Seleccionar Primer Egreso, Ascendente, 20 días anteriores y 20 días posteriores y Empresa 2.</w:t>
             </w:r>
           </w:p>
         </w:tc>
@@ -7661,11 +7692,12 @@
               <w:bottom w:w="40.0" w:type="dxa"/>
               <w:right w:w="40.0" w:type="dxa"/>
             </w:tcMar>
-            <w:vAlign w:val="bottom"/>
-          </w:tcPr>
-          <w:p>
-            <w:pPr>
-              <w:widowControl w:val="0"/>
+            <w:vAlign w:val="center"/>
+          </w:tcPr>
+          <w:p>
+            <w:pPr>
+              <w:widowControl w:val="0"/>
+              <w:jc w:val="center"/>
               <w:rPr>
                 <w:b w:val="1"/>
                 <w:sz w:val="20"/>
@@ -7722,7 +7754,201 @@
                 <w:szCs w:val="20"/>
                 <w:rtl w:val="0"/>
               </w:rPr>
-              <w:t xml:space="preserve">Se descargara un archivo json con el resultado con la vinculación</w:t>
+              <w:t xml:space="preserve">Se descargara un archivo json con el resultado con la vinculación. El Json va mostrar:</w:t>
+            </w:r>
+          </w:p>
+          <w:p>
+            <w:pPr>
+              <w:widowControl w:val="0"/>
+              <w:numPr>
+                <w:ilvl w:val="0"/>
+                <w:numId w:val="1"/>
+              </w:numPr>
+              <w:ind w:left="720" w:hanging="360"/>
+              <w:rPr>
+                <w:sz w:val="20"/>
+                <w:szCs w:val="20"/>
+                <w:u w:val="none"/>
+              </w:rPr>
+            </w:pPr>
+            <w:r>
+              <w:rPr>
+                <w:sz w:val="20"/>
+                <w:szCs w:val="20"/>
+                <w:rtl w:val="0"/>
+              </w:rPr>
+              <w:t xml:space="preserve">Ingresos vinculados: </w:t>
+            </w:r>
+          </w:p>
+          <w:p>
+            <w:pPr>
+              <w:widowControl w:val="0"/>
+              <w:numPr>
+                <w:ilvl w:val="1"/>
+                <w:numId w:val="1"/>
+              </w:numPr>
+              <w:ind w:left="1440" w:hanging="360"/>
+              <w:rPr>
+                <w:sz w:val="20"/>
+                <w:szCs w:val="20"/>
+                <w:u w:val="none"/>
+              </w:rPr>
+            </w:pPr>
+            <w:r>
+              <w:rPr>
+                <w:sz w:val="20"/>
+                <w:szCs w:val="20"/>
+                <w:rtl w:val="0"/>
+              </w:rPr>
+              <w:t xml:space="preserve">Ingreso 3 con el Egreso 3 vinculado.</w:t>
+            </w:r>
+          </w:p>
+          <w:p>
+            <w:pPr>
+              <w:widowControl w:val="0"/>
+              <w:numPr>
+                <w:ilvl w:val="1"/>
+                <w:numId w:val="1"/>
+              </w:numPr>
+              <w:ind w:left="1440" w:hanging="360"/>
+              <w:rPr>
+                <w:sz w:val="20"/>
+                <w:szCs w:val="20"/>
+                <w:u w:val="none"/>
+              </w:rPr>
+            </w:pPr>
+            <w:r>
+              <w:rPr>
+                <w:sz w:val="20"/>
+                <w:szCs w:val="20"/>
+                <w:rtl w:val="0"/>
+              </w:rPr>
+              <w:t xml:space="preserve">Ingreso 4 con el Egreso 4 vinculado.</w:t>
+            </w:r>
+          </w:p>
+          <w:p>
+            <w:pPr>
+              <w:widowControl w:val="0"/>
+              <w:numPr>
+                <w:ilvl w:val="0"/>
+                <w:numId w:val="1"/>
+              </w:numPr>
+              <w:ind w:left="720" w:hanging="360"/>
+              <w:rPr>
+                <w:sz w:val="20"/>
+                <w:szCs w:val="20"/>
+              </w:rPr>
+            </w:pPr>
+            <w:r>
+              <w:rPr>
+                <w:sz w:val="20"/>
+                <w:szCs w:val="20"/>
+                <w:rtl w:val="0"/>
+              </w:rPr>
+              <w:t xml:space="preserve">Egresos no vinculados: </w:t>
+            </w:r>
+          </w:p>
+          <w:p>
+            <w:pPr>
+              <w:widowControl w:val="0"/>
+              <w:numPr>
+                <w:ilvl w:val="1"/>
+                <w:numId w:val="1"/>
+              </w:numPr>
+              <w:ind w:left="1440" w:hanging="360"/>
+              <w:rPr>
+                <w:sz w:val="20"/>
+                <w:szCs w:val="20"/>
+              </w:rPr>
+            </w:pPr>
+            <w:r>
+              <w:rPr>
+                <w:sz w:val="20"/>
+                <w:szCs w:val="20"/>
+                <w:rtl w:val="0"/>
+              </w:rPr>
+              <w:t xml:space="preserve">Lista vacia</w:t>
+            </w:r>
+          </w:p>
+          <w:p>
+            <w:pPr>
+              <w:widowControl w:val="0"/>
+              <w:numPr>
+                <w:ilvl w:val="0"/>
+                <w:numId w:val="1"/>
+              </w:numPr>
+              <w:ind w:left="720" w:hanging="360"/>
+              <w:rPr>
+                <w:sz w:val="20"/>
+                <w:szCs w:val="20"/>
+              </w:rPr>
+            </w:pPr>
+            <w:r>
+              <w:rPr>
+                <w:sz w:val="20"/>
+                <w:szCs w:val="20"/>
+                <w:rtl w:val="0"/>
+              </w:rPr>
+              <w:t xml:space="preserve">Ingresos no completos: </w:t>
+            </w:r>
+          </w:p>
+          <w:p>
+            <w:pPr>
+              <w:widowControl w:val="0"/>
+              <w:numPr>
+                <w:ilvl w:val="1"/>
+                <w:numId w:val="1"/>
+              </w:numPr>
+              <w:ind w:left="1440" w:hanging="360"/>
+              <w:rPr>
+                <w:sz w:val="20"/>
+                <w:szCs w:val="20"/>
+              </w:rPr>
+            </w:pPr>
+            <w:r>
+              <w:rPr>
+                <w:sz w:val="20"/>
+                <w:szCs w:val="20"/>
+                <w:rtl w:val="0"/>
+              </w:rPr>
+              <w:t xml:space="preserve">Ingreso 3 con Monto Restante: 90.</w:t>
+            </w:r>
+          </w:p>
+          <w:p>
+            <w:pPr>
+              <w:widowControl w:val="0"/>
+              <w:numPr>
+                <w:ilvl w:val="1"/>
+                <w:numId w:val="1"/>
+              </w:numPr>
+              <w:ind w:left="1440" w:hanging="360"/>
+              <w:rPr>
+                <w:sz w:val="20"/>
+                <w:szCs w:val="20"/>
+              </w:rPr>
+            </w:pPr>
+            <w:r>
+              <w:rPr>
+                <w:sz w:val="20"/>
+                <w:szCs w:val="20"/>
+                <w:rtl w:val="0"/>
+              </w:rPr>
+              <w:t xml:space="preserve">Ingreso 4 con Monto Restante: 30.</w:t>
+            </w:r>
+          </w:p>
+          <w:p>
+            <w:pPr>
+              <w:widowControl w:val="0"/>
+              <w:ind w:left="1440" w:firstLine="0"/>
+              <w:rPr>
+                <w:sz w:val="20"/>
+                <w:szCs w:val="20"/>
+              </w:rPr>
+            </w:pPr>
+            <w:r>
+              <w:rPr>
+                <w:rtl w:val="0"/>
+              </w:rPr>
             </w:r>
           </w:p>
         </w:tc>
@@ -7766,67 +7992,96 @@
       </w:pPr>
       <w:r>
         <w:rPr>
+          <w:rtl w:val="0"/>
+        </w:rPr>
+      </w:r>
+    </w:p>
+    <w:p>
+      <w:pPr>
+        <w:rPr>
           <w:b w:val="1"/>
           <w:sz w:val="30"/>
           <w:szCs w:val="30"/>
-          <w:rtl w:val="0"/>
-        </w:rPr>
-        <w:t xml:space="preserve">Validar licitación</w:t>
-      </w:r>
-    </w:p>
-    <w:p>
-      <w:pPr>
-        <w:rPr>
+        </w:rPr>
+      </w:pPr>
+      <w:r>
+        <w:rPr>
+          <w:rtl w:val="0"/>
+        </w:rPr>
+      </w:r>
+    </w:p>
+    <w:p>
+      <w:pPr>
+        <w:rPr>
+          <w:b w:val="1"/>
+          <w:sz w:val="30"/>
+          <w:szCs w:val="30"/>
+        </w:rPr>
+      </w:pPr>
+      <w:r>
+        <w:rPr>
+          <w:rtl w:val="0"/>
+        </w:rPr>
+      </w:r>
+    </w:p>
+    <w:p>
+      <w:pPr>
+        <w:rPr>
+          <w:b w:val="1"/>
+          <w:sz w:val="30"/>
+          <w:szCs w:val="30"/>
+        </w:rPr>
+      </w:pPr>
+      <w:r>
+        <w:rPr>
+          <w:rtl w:val="0"/>
+        </w:rPr>
+      </w:r>
+    </w:p>
+    <w:p>
+      <w:pPr>
+        <w:rPr>
+          <w:b w:val="1"/>
+          <w:sz w:val="30"/>
+          <w:szCs w:val="30"/>
+        </w:rPr>
+      </w:pPr>
+      <w:r>
+        <w:rPr>
+          <w:rtl w:val="0"/>
+        </w:rPr>
+      </w:r>
+    </w:p>
+    <w:p>
+      <w:pPr>
+        <w:rPr>
+          <w:b w:val="1"/>
+          <w:sz w:val="30"/>
+          <w:szCs w:val="30"/>
+        </w:rPr>
+      </w:pPr>
+      <w:r>
+        <w:rPr>
+          <w:rtl w:val="0"/>
+        </w:rPr>
+      </w:r>
+    </w:p>
+    <w:p>
+      <w:pPr>
+        <w:rPr>
+          <w:i w:val="1"/>
           <w:sz w:val="20"/>
           <w:szCs w:val="20"/>
         </w:rPr>
       </w:pPr>
       <w:r>
         <w:rPr>
+          <w:i w:val="1"/>
           <w:sz w:val="20"/>
           <w:szCs w:val="20"/>
           <w:rtl w:val="0"/>
         </w:rPr>
-        <w:t xml:space="preserve">Usando Postman o SoapUI</w:t>
-      </w:r>
-    </w:p>
-    <w:p>
-      <w:pPr>
-        <w:shd w:fill="ffffff" w:val="clear"/>
-        <w:ind w:left="0" w:firstLine="0"/>
-        <w:rPr>
-          <w:rFonts w:ascii="Consolas" w:cs="Consolas" w:eastAsia="Consolas" w:hAnsi="Consolas"/>
-          <w:color w:val="1d1c1d"/>
-          <w:sz w:val="20"/>
-          <w:szCs w:val="20"/>
-        </w:rPr>
-      </w:pPr>
-      <w:r>
-        <w:rPr>
-          <w:rtl w:val="0"/>
-        </w:rPr>
-      </w:r>
-    </w:p>
-    <w:p>
-      <w:pPr>
-        <w:shd w:fill="ffffff" w:val="clear"/>
-        <w:ind w:left="0" w:firstLine="0"/>
-        <w:rPr>
-          <w:rFonts w:ascii="Consolas" w:cs="Consolas" w:eastAsia="Consolas" w:hAnsi="Consolas"/>
-          <w:color w:val="1d1c1d"/>
-          <w:sz w:val="20"/>
-          <w:szCs w:val="20"/>
-        </w:rPr>
-      </w:pPr>
-      <w:r>
-        <w:rPr>
-          <w:rFonts w:ascii="Consolas" w:cs="Consolas" w:eastAsia="Consolas" w:hAnsi="Consolas"/>
-          <w:color w:val="1d1c1d"/>
-          <w:sz w:val="20"/>
-          <w:szCs w:val="20"/>
-          <w:rtl w:val="0"/>
-        </w:rPr>
-        <w:t xml:space="preserve">Caso correcto</w:t>
+        <w:t xml:space="preserve">Caso de prueba con un egreso recién creado (posterior a la primera vinculación de Primero Egreso):</w:t>
       </w:r>
     </w:p>
     <w:p>
@@ -7871,7 +8126,7 @@
       </w:tblGrid>
       <w:tr>
         <w:trPr>
-          <w:trHeight w:val="315" w:hRule="atLeast"/>
+          <w:trHeight w:val="369.4775390625" w:hRule="atLeast"/>
         </w:trPr>
         <w:tc>
           <w:tcPr>
@@ -7988,24 +8243,24 @@
                 <w:szCs w:val="20"/>
                 <w:rtl w:val="0"/>
               </w:rPr>
-              <w:t xml:space="preserve">Hacerle un post al endpoint /validarLicitacion</w:t>
-            </w:r>
-          </w:p>
-          <w:p>
-            <w:pPr>
-              <w:widowControl w:val="0"/>
-              <w:rPr>
-                <w:sz w:val="20"/>
-                <w:szCs w:val="20"/>
-              </w:rPr>
-            </w:pPr>
-            <w:r>
-              <w:rPr>
-                <w:sz w:val="20"/>
-                <w:szCs w:val="20"/>
-                <w:rtl w:val="0"/>
-              </w:rPr>
-              <w:t xml:space="preserve">usando como queryParam idLicitacion=””</w:t>
+              <w:t xml:space="preserve">Ir a la pantalla de egresos presionando el botón </w:t>
+            </w:r>
+            <w:r>
+              <w:rPr>
+                <w:b w:val="1"/>
+                <w:sz w:val="20"/>
+                <w:szCs w:val="20"/>
+                <w:rtl w:val="0"/>
+              </w:rPr>
+              <w:t xml:space="preserve">Vinculador </w:t>
+            </w:r>
+            <w:r>
+              <w:rPr>
+                <w:sz w:val="20"/>
+                <w:szCs w:val="20"/>
+                <w:rtl w:val="0"/>
+              </w:rPr>
+              <w:t xml:space="preserve">en la solapa superior </w:t>
             </w:r>
           </w:p>
         </w:tc>
@@ -8039,7 +8294,717 @@
                 <w:szCs w:val="20"/>
                 <w:rtl w:val="0"/>
               </w:rPr>
-              <w:t xml:space="preserve">Se muestran el estado de la licitación </w:t>
+              <w:t xml:space="preserve">Se abre la pantalla de Vinculador</w:t>
+            </w:r>
+          </w:p>
+        </w:tc>
+      </w:tr>
+      <w:tr>
+        <w:trPr>
+          <w:trHeight w:val="315" w:hRule="atLeast"/>
+        </w:trPr>
+        <w:tc>
+          <w:tcPr>
+            <w:tcBorders>
+              <w:top w:color="cccccc" w:space="0" w:sz="7" w:val="single"/>
+              <w:left w:color="000000" w:space="0" w:sz="7" w:val="single"/>
+              <w:bottom w:color="000000" w:space="0" w:sz="7" w:val="single"/>
+              <w:right w:color="000000" w:space="0" w:sz="7" w:val="single"/>
+            </w:tcBorders>
+            <w:tcMar>
+              <w:top w:w="40.0" w:type="dxa"/>
+              <w:left w:w="40.0" w:type="dxa"/>
+              <w:bottom w:w="40.0" w:type="dxa"/>
+              <w:right w:w="40.0" w:type="dxa"/>
+            </w:tcMar>
+            <w:vAlign w:val="bottom"/>
+          </w:tcPr>
+          <w:p>
+            <w:pPr>
+              <w:widowControl w:val="0"/>
+              <w:rPr>
+                <w:sz w:val="20"/>
+                <w:szCs w:val="20"/>
+              </w:rPr>
+            </w:pPr>
+            <w:r>
+              <w:rPr>
+                <w:sz w:val="20"/>
+                <w:szCs w:val="20"/>
+                <w:rtl w:val="0"/>
+              </w:rPr>
+              <w:t xml:space="preserve">Presionar el botón </w:t>
+            </w:r>
+            <w:r>
+              <w:rPr>
+                <w:b w:val="1"/>
+                <w:sz w:val="20"/>
+                <w:szCs w:val="20"/>
+                <w:rtl w:val="0"/>
+              </w:rPr>
+              <w:t xml:space="preserve">creación de egresos</w:t>
+            </w:r>
+            <w:r>
+              <w:rPr>
+                <w:rtl w:val="0"/>
+              </w:rPr>
+            </w:r>
+          </w:p>
+        </w:tc>
+        <w:tc>
+          <w:tcPr>
+            <w:tcBorders>
+              <w:top w:color="cccccc" w:space="0" w:sz="7" w:val="single"/>
+              <w:left w:color="cccccc" w:space="0" w:sz="7" w:val="single"/>
+              <w:bottom w:color="000000" w:space="0" w:sz="7" w:val="single"/>
+              <w:right w:color="000000" w:space="0" w:sz="7" w:val="single"/>
+            </w:tcBorders>
+            <w:tcMar>
+              <w:top w:w="40.0" w:type="dxa"/>
+              <w:left w:w="40.0" w:type="dxa"/>
+              <w:bottom w:w="40.0" w:type="dxa"/>
+              <w:right w:w="40.0" w:type="dxa"/>
+            </w:tcMar>
+            <w:vAlign w:val="bottom"/>
+          </w:tcPr>
+          <w:p>
+            <w:pPr>
+              <w:widowControl w:val="0"/>
+              <w:rPr>
+                <w:sz w:val="20"/>
+                <w:szCs w:val="20"/>
+              </w:rPr>
+            </w:pPr>
+            <w:r>
+              <w:rPr>
+                <w:sz w:val="20"/>
+                <w:szCs w:val="20"/>
+                <w:rtl w:val="0"/>
+              </w:rPr>
+              <w:t xml:space="preserve"> Se abre la pantalla de “Nuevo Egreso”</w:t>
+            </w:r>
+          </w:p>
+        </w:tc>
+      </w:tr>
+      <w:tr>
+        <w:trPr>
+          <w:trHeight w:val="3807.685546875" w:hRule="atLeast"/>
+        </w:trPr>
+        <w:tc>
+          <w:tcPr>
+            <w:tcBorders>
+              <w:top w:color="cccccc" w:space="0" w:sz="7" w:val="single"/>
+              <w:left w:color="000000" w:space="0" w:sz="7" w:val="single"/>
+              <w:bottom w:color="000000" w:space="0" w:sz="7" w:val="single"/>
+              <w:right w:color="000000" w:space="0" w:sz="7" w:val="single"/>
+            </w:tcBorders>
+            <w:tcMar>
+              <w:top w:w="40.0" w:type="dxa"/>
+              <w:left w:w="40.0" w:type="dxa"/>
+              <w:bottom w:w="40.0" w:type="dxa"/>
+              <w:right w:w="40.0" w:type="dxa"/>
+            </w:tcMar>
+            <w:vAlign w:val="bottom"/>
+          </w:tcPr>
+          <w:p>
+            <w:pPr>
+              <w:widowControl w:val="0"/>
+              <w:rPr>
+                <w:sz w:val="20"/>
+                <w:szCs w:val="20"/>
+              </w:rPr>
+            </w:pPr>
+            <w:r>
+              <w:rPr>
+                <w:sz w:val="20"/>
+                <w:szCs w:val="20"/>
+                <w:rtl w:val="0"/>
+              </w:rPr>
+              <w:t xml:space="preserve">Ingresamos los siguientes datos:</w:t>
+            </w:r>
+          </w:p>
+          <w:p>
+            <w:pPr>
+              <w:widowControl w:val="0"/>
+              <w:numPr>
+                <w:ilvl w:val="0"/>
+                <w:numId w:val="3"/>
+              </w:numPr>
+              <w:ind w:left="720" w:hanging="360"/>
+              <w:rPr>
+                <w:sz w:val="20"/>
+                <w:szCs w:val="20"/>
+                <w:u w:val="none"/>
+              </w:rPr>
+            </w:pPr>
+            <w:r>
+              <w:rPr>
+                <w:sz w:val="20"/>
+                <w:szCs w:val="20"/>
+                <w:rtl w:val="0"/>
+              </w:rPr>
+              <w:t xml:space="preserve">Nombre: Egreso X</w:t>
+            </w:r>
+          </w:p>
+          <w:p>
+            <w:pPr>
+              <w:widowControl w:val="0"/>
+              <w:numPr>
+                <w:ilvl w:val="0"/>
+                <w:numId w:val="3"/>
+              </w:numPr>
+              <w:ind w:left="720" w:hanging="360"/>
+              <w:rPr>
+                <w:sz w:val="20"/>
+                <w:szCs w:val="20"/>
+                <w:u w:val="none"/>
+              </w:rPr>
+            </w:pPr>
+            <w:r>
+              <w:rPr>
+                <w:sz w:val="20"/>
+                <w:szCs w:val="20"/>
+                <w:rtl w:val="0"/>
+              </w:rPr>
+              <w:t xml:space="preserve">Proveedor: HP</w:t>
+            </w:r>
+          </w:p>
+          <w:p>
+            <w:pPr>
+              <w:widowControl w:val="0"/>
+              <w:numPr>
+                <w:ilvl w:val="0"/>
+                <w:numId w:val="3"/>
+              </w:numPr>
+              <w:ind w:left="720" w:hanging="360"/>
+              <w:rPr>
+                <w:sz w:val="20"/>
+                <w:szCs w:val="20"/>
+                <w:u w:val="none"/>
+              </w:rPr>
+            </w:pPr>
+            <w:r>
+              <w:rPr>
+                <w:sz w:val="20"/>
+                <w:szCs w:val="20"/>
+                <w:rtl w:val="0"/>
+              </w:rPr>
+              <w:t xml:space="preserve">Entidad: Empresa 2</w:t>
+            </w:r>
+          </w:p>
+          <w:p>
+            <w:pPr>
+              <w:widowControl w:val="0"/>
+              <w:numPr>
+                <w:ilvl w:val="0"/>
+                <w:numId w:val="3"/>
+              </w:numPr>
+              <w:ind w:left="720" w:hanging="360"/>
+              <w:rPr>
+                <w:sz w:val="20"/>
+                <w:szCs w:val="20"/>
+                <w:u w:val="none"/>
+              </w:rPr>
+            </w:pPr>
+            <w:r>
+              <w:rPr>
+                <w:sz w:val="20"/>
+                <w:szCs w:val="20"/>
+                <w:rtl w:val="0"/>
+              </w:rPr>
+              <w:t xml:space="preserve">Agregamos UNA (1) computadora.</w:t>
+            </w:r>
+          </w:p>
+          <w:p>
+            <w:pPr>
+              <w:widowControl w:val="0"/>
+              <w:numPr>
+                <w:ilvl w:val="0"/>
+                <w:numId w:val="3"/>
+              </w:numPr>
+              <w:ind w:left="720" w:hanging="360"/>
+              <w:rPr>
+                <w:sz w:val="20"/>
+                <w:szCs w:val="20"/>
+                <w:u w:val="none"/>
+              </w:rPr>
+            </w:pPr>
+            <w:r>
+              <w:rPr>
+                <w:sz w:val="20"/>
+                <w:szCs w:val="20"/>
+                <w:rtl w:val="0"/>
+              </w:rPr>
+              <w:t xml:space="preserve">Ingresamos como descripción tarjeta, cualquier medio de pago y cualquier número</w:t>
+            </w:r>
+          </w:p>
+          <w:p>
+            <w:pPr>
+              <w:widowControl w:val="0"/>
+              <w:numPr>
+                <w:ilvl w:val="0"/>
+                <w:numId w:val="3"/>
+              </w:numPr>
+              <w:ind w:left="720" w:hanging="360"/>
+              <w:rPr>
+                <w:sz w:val="20"/>
+                <w:szCs w:val="20"/>
+                <w:u w:val="none"/>
+              </w:rPr>
+            </w:pPr>
+            <w:r>
+              <w:rPr>
+                <w:sz w:val="20"/>
+                <w:szCs w:val="20"/>
+                <w:rtl w:val="0"/>
+              </w:rPr>
+              <w:t xml:space="preserve">No se precisa categoría pero se puede agregar</w:t>
+            </w:r>
+          </w:p>
+          <w:p>
+            <w:pPr>
+              <w:widowControl w:val="0"/>
+              <w:numPr>
+                <w:ilvl w:val="0"/>
+                <w:numId w:val="3"/>
+              </w:numPr>
+              <w:ind w:left="720" w:hanging="360"/>
+              <w:rPr>
+                <w:sz w:val="20"/>
+                <w:szCs w:val="20"/>
+                <w:u w:val="none"/>
+              </w:rPr>
+            </w:pPr>
+            <w:r>
+              <w:rPr>
+                <w:sz w:val="20"/>
+                <w:szCs w:val="20"/>
+                <w:rtl w:val="0"/>
+              </w:rPr>
+              <w:t xml:space="preserve">Fecha: 18/06/2020</w:t>
+            </w:r>
+          </w:p>
+          <w:p>
+            <w:pPr>
+              <w:widowControl w:val="0"/>
+              <w:rPr>
+                <w:sz w:val="20"/>
+                <w:szCs w:val="20"/>
+              </w:rPr>
+            </w:pPr>
+            <w:r>
+              <w:rPr>
+                <w:rtl w:val="0"/>
+              </w:rPr>
+            </w:r>
+          </w:p>
+          <w:p>
+            <w:pPr>
+              <w:widowControl w:val="0"/>
+              <w:rPr>
+                <w:sz w:val="20"/>
+                <w:szCs w:val="20"/>
+              </w:rPr>
+            </w:pPr>
+            <w:r>
+              <w:rPr>
+                <w:sz w:val="20"/>
+                <w:szCs w:val="20"/>
+                <w:rtl w:val="0"/>
+              </w:rPr>
+              <w:t xml:space="preserve">Y le damos a botón de </w:t>
+            </w:r>
+            <w:r>
+              <w:rPr>
+                <w:b w:val="1"/>
+                <w:sz w:val="20"/>
+                <w:szCs w:val="20"/>
+                <w:rtl w:val="0"/>
+              </w:rPr>
+              <w:t xml:space="preserve">guardar egreso</w:t>
+            </w:r>
+            <w:r>
+              <w:rPr>
+                <w:sz w:val="20"/>
+                <w:szCs w:val="20"/>
+                <w:rtl w:val="0"/>
+              </w:rPr>
+              <w:t xml:space="preserve">.</w:t>
+            </w:r>
+          </w:p>
+          <w:p>
+            <w:pPr>
+              <w:widowControl w:val="0"/>
+              <w:rPr>
+                <w:sz w:val="20"/>
+                <w:szCs w:val="20"/>
+              </w:rPr>
+            </w:pPr>
+            <w:r>
+              <w:rPr>
+                <w:rtl w:val="0"/>
+              </w:rPr>
+            </w:r>
+          </w:p>
+        </w:tc>
+        <w:tc>
+          <w:tcPr>
+            <w:tcBorders>
+              <w:top w:color="cccccc" w:space="0" w:sz="7" w:val="single"/>
+              <w:left w:color="cccccc" w:space="0" w:sz="7" w:val="single"/>
+              <w:bottom w:color="000000" w:space="0" w:sz="7" w:val="single"/>
+              <w:right w:color="000000" w:space="0" w:sz="7" w:val="single"/>
+            </w:tcBorders>
+            <w:tcMar>
+              <w:top w:w="40.0" w:type="dxa"/>
+              <w:left w:w="40.0" w:type="dxa"/>
+              <w:bottom w:w="40.0" w:type="dxa"/>
+              <w:right w:w="40.0" w:type="dxa"/>
+            </w:tcMar>
+            <w:vAlign w:val="center"/>
+          </w:tcPr>
+          <w:p>
+            <w:pPr>
+              <w:widowControl w:val="0"/>
+              <w:rPr>
+                <w:sz w:val="20"/>
+                <w:szCs w:val="20"/>
+              </w:rPr>
+            </w:pPr>
+            <w:r>
+              <w:rPr>
+                <w:sz w:val="20"/>
+                <w:szCs w:val="20"/>
+                <w:rtl w:val="0"/>
+              </w:rPr>
+              <w:t xml:space="preserve">Se crea el Egreso X y nos retorna a la pagina con el listado de egresos.</w:t>
+            </w:r>
+          </w:p>
+        </w:tc>
+      </w:tr>
+      <w:tr>
+        <w:trPr>
+          <w:trHeight w:val="795" w:hRule="atLeast"/>
+        </w:trPr>
+        <w:tc>
+          <w:tcPr>
+            <w:tcBorders>
+              <w:top w:color="cccccc" w:space="0" w:sz="7" w:val="single"/>
+              <w:left w:color="000000" w:space="0" w:sz="7" w:val="single"/>
+              <w:bottom w:color="000000" w:space="0" w:sz="7" w:val="single"/>
+              <w:right w:color="000000" w:space="0" w:sz="7" w:val="single"/>
+            </w:tcBorders>
+            <w:tcMar>
+              <w:top w:w="40.0" w:type="dxa"/>
+              <w:left w:w="40.0" w:type="dxa"/>
+              <w:bottom w:w="40.0" w:type="dxa"/>
+              <w:right w:w="40.0" w:type="dxa"/>
+            </w:tcMar>
+            <w:vAlign w:val="bottom"/>
+          </w:tcPr>
+          <w:p>
+            <w:pPr>
+              <w:widowControl w:val="0"/>
+              <w:rPr>
+                <w:sz w:val="20"/>
+                <w:szCs w:val="20"/>
+              </w:rPr>
+            </w:pPr>
+            <w:r>
+              <w:rPr>
+                <w:sz w:val="20"/>
+                <w:szCs w:val="20"/>
+                <w:rtl w:val="0"/>
+              </w:rPr>
+              <w:t xml:space="preserve">Seleccionar Primer Ingreso, Ascendente, 5 días anteriores y 5 días posteriores y Empresa 2.</w:t>
+            </w:r>
+          </w:p>
+        </w:tc>
+        <w:tc>
+          <w:tcPr>
+            <w:tcBorders>
+              <w:top w:color="cccccc" w:space="0" w:sz="7" w:val="single"/>
+              <w:left w:color="cccccc" w:space="0" w:sz="7" w:val="single"/>
+              <w:bottom w:color="000000" w:space="0" w:sz="7" w:val="single"/>
+              <w:right w:color="000000" w:space="0" w:sz="7" w:val="single"/>
+            </w:tcBorders>
+            <w:tcMar>
+              <w:top w:w="40.0" w:type="dxa"/>
+              <w:left w:w="40.0" w:type="dxa"/>
+              <w:bottom w:w="40.0" w:type="dxa"/>
+              <w:right w:w="40.0" w:type="dxa"/>
+            </w:tcMar>
+            <w:vAlign w:val="center"/>
+          </w:tcPr>
+          <w:p>
+            <w:pPr>
+              <w:widowControl w:val="0"/>
+              <w:jc w:val="center"/>
+              <w:rPr>
+                <w:sz w:val="20"/>
+                <w:szCs w:val="20"/>
+              </w:rPr>
+            </w:pPr>
+            <w:r>
+              <w:rPr>
+                <w:sz w:val="20"/>
+                <w:szCs w:val="20"/>
+                <w:rtl w:val="0"/>
+              </w:rPr>
+              <w:t xml:space="preserve">-</w:t>
+            </w:r>
+          </w:p>
+        </w:tc>
+      </w:tr>
+      <w:tr>
+        <w:trPr>
+          <w:trHeight w:val="315" w:hRule="atLeast"/>
+        </w:trPr>
+        <w:tc>
+          <w:tcPr>
+            <w:tcBorders>
+              <w:top w:color="cccccc" w:space="0" w:sz="7" w:val="single"/>
+              <w:left w:color="000000" w:space="0" w:sz="7" w:val="single"/>
+              <w:bottom w:color="000000" w:space="0" w:sz="7" w:val="single"/>
+              <w:right w:color="000000" w:space="0" w:sz="7" w:val="single"/>
+            </w:tcBorders>
+            <w:tcMar>
+              <w:top w:w="40.0" w:type="dxa"/>
+              <w:left w:w="40.0" w:type="dxa"/>
+              <w:bottom w:w="40.0" w:type="dxa"/>
+              <w:right w:w="40.0" w:type="dxa"/>
+            </w:tcMar>
+            <w:vAlign w:val="center"/>
+          </w:tcPr>
+          <w:p>
+            <w:pPr>
+              <w:widowControl w:val="0"/>
+              <w:jc w:val="center"/>
+              <w:rPr>
+                <w:b w:val="1"/>
+                <w:sz w:val="20"/>
+                <w:szCs w:val="20"/>
+              </w:rPr>
+            </w:pPr>
+            <w:r>
+              <w:rPr>
+                <w:sz w:val="20"/>
+                <w:szCs w:val="20"/>
+                <w:rtl w:val="0"/>
+              </w:rPr>
+              <w:t xml:space="preserve">Presionar botón de </w:t>
+            </w:r>
+            <w:r>
+              <w:rPr>
+                <w:b w:val="1"/>
+                <w:sz w:val="20"/>
+                <w:szCs w:val="20"/>
+                <w:rtl w:val="0"/>
+              </w:rPr>
+              <w:t xml:space="preserve">Vincular</w:t>
+            </w:r>
+          </w:p>
+        </w:tc>
+        <w:tc>
+          <w:tcPr>
+            <w:tcBorders>
+              <w:top w:color="cccccc" w:space="0" w:sz="7" w:val="single"/>
+              <w:left w:color="cccccc" w:space="0" w:sz="7" w:val="single"/>
+              <w:bottom w:color="000000" w:space="0" w:sz="7" w:val="single"/>
+              <w:right w:color="000000" w:space="0" w:sz="7" w:val="single"/>
+            </w:tcBorders>
+            <w:tcMar>
+              <w:top w:w="40.0" w:type="dxa"/>
+              <w:left w:w="40.0" w:type="dxa"/>
+              <w:bottom w:w="40.0" w:type="dxa"/>
+              <w:right w:w="40.0" w:type="dxa"/>
+            </w:tcMar>
+            <w:vAlign w:val="bottom"/>
+          </w:tcPr>
+          <w:p>
+            <w:pPr>
+              <w:widowControl w:val="0"/>
+              <w:rPr>
+                <w:sz w:val="20"/>
+                <w:szCs w:val="20"/>
+              </w:rPr>
+            </w:pPr>
+            <w:r>
+              <w:rPr>
+                <w:sz w:val="20"/>
+                <w:szCs w:val="20"/>
+                <w:rtl w:val="0"/>
+              </w:rPr>
+              <w:t xml:space="preserve">Se descargara un archivo json con el resultado con la vinculación. El Json va mostrar:</w:t>
+            </w:r>
+          </w:p>
+          <w:p>
+            <w:pPr>
+              <w:widowControl w:val="0"/>
+              <w:numPr>
+                <w:ilvl w:val="0"/>
+                <w:numId w:val="1"/>
+              </w:numPr>
+              <w:ind w:left="720" w:hanging="360"/>
+              <w:rPr>
+                <w:sz w:val="20"/>
+                <w:szCs w:val="20"/>
+              </w:rPr>
+            </w:pPr>
+            <w:r>
+              <w:rPr>
+                <w:sz w:val="20"/>
+                <w:szCs w:val="20"/>
+                <w:rtl w:val="0"/>
+              </w:rPr>
+              <w:t xml:space="preserve">Ingresos vinculados: </w:t>
+            </w:r>
+          </w:p>
+          <w:p>
+            <w:pPr>
+              <w:widowControl w:val="0"/>
+              <w:numPr>
+                <w:ilvl w:val="1"/>
+                <w:numId w:val="1"/>
+              </w:numPr>
+              <w:ind w:left="1440" w:hanging="360"/>
+              <w:rPr>
+                <w:sz w:val="20"/>
+                <w:szCs w:val="20"/>
+              </w:rPr>
+            </w:pPr>
+            <w:r>
+              <w:rPr>
+                <w:sz w:val="20"/>
+                <w:szCs w:val="20"/>
+                <w:rtl w:val="0"/>
+              </w:rPr>
+              <w:t xml:space="preserve">Ingreso 3 con Egreso 3 y Egreso X vinculados.</w:t>
+            </w:r>
+          </w:p>
+          <w:p>
+            <w:pPr>
+              <w:widowControl w:val="0"/>
+              <w:numPr>
+                <w:ilvl w:val="0"/>
+                <w:numId w:val="1"/>
+              </w:numPr>
+              <w:ind w:left="720" w:hanging="360"/>
+              <w:rPr>
+                <w:sz w:val="20"/>
+                <w:szCs w:val="20"/>
+              </w:rPr>
+            </w:pPr>
+            <w:r>
+              <w:rPr>
+                <w:sz w:val="20"/>
+                <w:szCs w:val="20"/>
+                <w:rtl w:val="0"/>
+              </w:rPr>
+              <w:t xml:space="preserve">Egresos no vinculados: </w:t>
+            </w:r>
+          </w:p>
+          <w:p>
+            <w:pPr>
+              <w:widowControl w:val="0"/>
+              <w:numPr>
+                <w:ilvl w:val="1"/>
+                <w:numId w:val="1"/>
+              </w:numPr>
+              <w:ind w:left="1440" w:hanging="360"/>
+              <w:rPr>
+                <w:sz w:val="20"/>
+                <w:szCs w:val="20"/>
+              </w:rPr>
+            </w:pPr>
+            <w:r>
+              <w:rPr>
+                <w:sz w:val="20"/>
+                <w:szCs w:val="20"/>
+                <w:rtl w:val="0"/>
+              </w:rPr>
+              <w:t xml:space="preserve">Lista vacia</w:t>
+            </w:r>
+          </w:p>
+          <w:p>
+            <w:pPr>
+              <w:widowControl w:val="0"/>
+              <w:numPr>
+                <w:ilvl w:val="0"/>
+                <w:numId w:val="1"/>
+              </w:numPr>
+              <w:ind w:left="720" w:hanging="360"/>
+              <w:rPr>
+                <w:sz w:val="20"/>
+                <w:szCs w:val="20"/>
+              </w:rPr>
+            </w:pPr>
+            <w:r>
+              <w:rPr>
+                <w:sz w:val="20"/>
+                <w:szCs w:val="20"/>
+                <w:rtl w:val="0"/>
+              </w:rPr>
+              <w:t xml:space="preserve">Ingresos no completos: </w:t>
+            </w:r>
+          </w:p>
+          <w:p>
+            <w:pPr>
+              <w:widowControl w:val="0"/>
+              <w:numPr>
+                <w:ilvl w:val="1"/>
+                <w:numId w:val="1"/>
+              </w:numPr>
+              <w:ind w:left="1440" w:hanging="360"/>
+              <w:rPr>
+                <w:sz w:val="20"/>
+                <w:szCs w:val="20"/>
+              </w:rPr>
+            </w:pPr>
+            <w:r>
+              <w:rPr>
+                <w:sz w:val="20"/>
+                <w:szCs w:val="20"/>
+                <w:rtl w:val="0"/>
+              </w:rPr>
+              <w:t xml:space="preserve">Ingreso 3 con Monto Restante: 70.</w:t>
+            </w:r>
+          </w:p>
+          <w:p>
+            <w:pPr>
+              <w:widowControl w:val="0"/>
+              <w:numPr>
+                <w:ilvl w:val="1"/>
+                <w:numId w:val="1"/>
+              </w:numPr>
+              <w:ind w:left="1440" w:hanging="360"/>
+              <w:rPr>
+                <w:sz w:val="20"/>
+                <w:szCs w:val="20"/>
+              </w:rPr>
+            </w:pPr>
+            <w:r>
+              <w:rPr>
+                <w:sz w:val="20"/>
+                <w:szCs w:val="20"/>
+                <w:rtl w:val="0"/>
+              </w:rPr>
+              <w:t xml:space="preserve">Ingreso 4 con Monto Restante: 30.</w:t>
+            </w:r>
+          </w:p>
+          <w:p>
+            <w:pPr>
+              <w:widowControl w:val="0"/>
+              <w:ind w:left="0" w:firstLine="0"/>
+              <w:rPr>
+                <w:sz w:val="20"/>
+                <w:szCs w:val="20"/>
+              </w:rPr>
+            </w:pPr>
+            <w:r>
+              <w:rPr>
+                <w:rtl w:val="0"/>
+              </w:rPr>
             </w:r>
           </w:p>
         </w:tc>
@@ -8061,23 +9026,104 @@
     </w:p>
     <w:p>
       <w:pPr>
-        <w:shd w:fill="ffffff" w:val="clear"/>
-        <w:rPr>
-          <w:rFonts w:ascii="Consolas" w:cs="Consolas" w:eastAsia="Consolas" w:hAnsi="Consolas"/>
-          <w:color w:val="1d1c1d"/>
+        <w:rPr>
+          <w:b w:val="1"/>
+          <w:sz w:val="30"/>
+          <w:szCs w:val="30"/>
+        </w:rPr>
+      </w:pPr>
+      <w:r>
+        <w:rPr>
+          <w:rtl w:val="0"/>
+        </w:rPr>
+      </w:r>
+    </w:p>
+    <w:p>
+      <w:pPr>
+        <w:rPr>
+          <w:b w:val="1"/>
+          <w:sz w:val="30"/>
+          <w:szCs w:val="30"/>
+        </w:rPr>
+      </w:pPr>
+      <w:r>
+        <w:rPr>
+          <w:rtl w:val="0"/>
+        </w:rPr>
+      </w:r>
+    </w:p>
+    <w:p>
+      <w:pPr>
+        <w:rPr>
+          <w:b w:val="1"/>
+          <w:sz w:val="30"/>
+          <w:szCs w:val="30"/>
+        </w:rPr>
+      </w:pPr>
+      <w:r>
+        <w:rPr>
+          <w:rtl w:val="0"/>
+        </w:rPr>
+      </w:r>
+    </w:p>
+    <w:p>
+      <w:pPr>
+        <w:rPr>
+          <w:b w:val="1"/>
+          <w:sz w:val="30"/>
+          <w:szCs w:val="30"/>
+        </w:rPr>
+      </w:pPr>
+      <w:r>
+        <w:rPr>
+          <w:rtl w:val="0"/>
+        </w:rPr>
+      </w:r>
+    </w:p>
+    <w:p>
+      <w:pPr>
+        <w:rPr>
+          <w:b w:val="1"/>
+          <w:sz w:val="30"/>
+          <w:szCs w:val="30"/>
+        </w:rPr>
+      </w:pPr>
+      <w:r>
+        <w:rPr>
+          <w:rtl w:val="0"/>
+        </w:rPr>
+      </w:r>
+    </w:p>
+    <w:p>
+      <w:pPr>
+        <w:rPr>
+          <w:b w:val="1"/>
+          <w:sz w:val="30"/>
+          <w:szCs w:val="30"/>
+        </w:rPr>
+      </w:pPr>
+      <w:r>
+        <w:rPr>
+          <w:rtl w:val="0"/>
+        </w:rPr>
+      </w:r>
+    </w:p>
+    <w:p>
+      <w:pPr>
+        <w:rPr>
+          <w:i w:val="1"/>
           <w:sz w:val="20"/>
           <w:szCs w:val="20"/>
         </w:rPr>
       </w:pPr>
       <w:r>
         <w:rPr>
-          <w:rFonts w:ascii="Consolas" w:cs="Consolas" w:eastAsia="Consolas" w:hAnsi="Consolas"/>
-          <w:color w:val="1d1c1d"/>
+          <w:i w:val="1"/>
           <w:sz w:val="20"/>
           <w:szCs w:val="20"/>
           <w:rtl w:val="0"/>
         </w:rPr>
-        <w:t xml:space="preserve">Caso incorrecto</w:t>
+        <w:t xml:space="preserve">Caso de prueba para criterio Fecha:</w:t>
       </w:r>
     </w:p>
     <w:p>
@@ -8239,24 +9285,24 @@
                 <w:szCs w:val="20"/>
                 <w:rtl w:val="0"/>
               </w:rPr>
-              <w:t xml:space="preserve">Hacerle un post al endpoint /validarLicitacion</w:t>
-            </w:r>
-          </w:p>
-          <w:p>
-            <w:pPr>
-              <w:widowControl w:val="0"/>
-              <w:rPr>
-                <w:sz w:val="20"/>
-                <w:szCs w:val="20"/>
-              </w:rPr>
-            </w:pPr>
-            <w:r>
-              <w:rPr>
-                <w:sz w:val="20"/>
-                <w:szCs w:val="20"/>
-                <w:rtl w:val="0"/>
-              </w:rPr>
-              <w:t xml:space="preserve">usando como queryParam idLicitacion=””</w:t>
+              <w:t xml:space="preserve">Ir a la pantalla de egresos presionando el botón </w:t>
+            </w:r>
+            <w:r>
+              <w:rPr>
+                <w:b w:val="1"/>
+                <w:sz w:val="20"/>
+                <w:szCs w:val="20"/>
+                <w:rtl w:val="0"/>
+              </w:rPr>
+              <w:t xml:space="preserve">Vinculador </w:t>
+            </w:r>
+            <w:r>
+              <w:rPr>
+                <w:sz w:val="20"/>
+                <w:szCs w:val="20"/>
+                <w:rtl w:val="0"/>
+              </w:rPr>
+              <w:t xml:space="preserve">en la solapa superior </w:t>
             </w:r>
           </w:p>
         </w:tc>
@@ -8290,7 +9336,1287 @@
                 <w:szCs w:val="20"/>
                 <w:rtl w:val="0"/>
               </w:rPr>
-              <w:t xml:space="preserve">Se muestran los errores de la licitacion</w:t>
+              <w:t xml:space="preserve">Se abre la pantalla de Vinculador</w:t>
+            </w:r>
+          </w:p>
+        </w:tc>
+      </w:tr>
+      <w:tr>
+        <w:trPr>
+          <w:trHeight w:val="315" w:hRule="atLeast"/>
+        </w:trPr>
+        <w:tc>
+          <w:tcPr>
+            <w:tcBorders>
+              <w:top w:color="cccccc" w:space="0" w:sz="7" w:val="single"/>
+              <w:left w:color="000000" w:space="0" w:sz="7" w:val="single"/>
+              <w:bottom w:color="000000" w:space="0" w:sz="7" w:val="single"/>
+              <w:right w:color="000000" w:space="0" w:sz="7" w:val="single"/>
+            </w:tcBorders>
+            <w:tcMar>
+              <w:top w:w="40.0" w:type="dxa"/>
+              <w:left w:w="40.0" w:type="dxa"/>
+              <w:bottom w:w="40.0" w:type="dxa"/>
+              <w:right w:w="40.0" w:type="dxa"/>
+            </w:tcMar>
+            <w:vAlign w:val="bottom"/>
+          </w:tcPr>
+          <w:p>
+            <w:pPr>
+              <w:widowControl w:val="0"/>
+              <w:rPr>
+                <w:sz w:val="20"/>
+                <w:szCs w:val="20"/>
+              </w:rPr>
+            </w:pPr>
+            <w:r>
+              <w:rPr>
+                <w:sz w:val="20"/>
+                <w:szCs w:val="20"/>
+                <w:rtl w:val="0"/>
+              </w:rPr>
+              <w:t xml:space="preserve">Seleccionar Fecha, 15 días anteriores y 15 días posteriores y Empresa 1.</w:t>
+            </w:r>
+          </w:p>
+        </w:tc>
+        <w:tc>
+          <w:tcPr>
+            <w:tcBorders>
+              <w:top w:color="cccccc" w:space="0" w:sz="7" w:val="single"/>
+              <w:left w:color="cccccc" w:space="0" w:sz="7" w:val="single"/>
+              <w:bottom w:color="000000" w:space="0" w:sz="7" w:val="single"/>
+              <w:right w:color="000000" w:space="0" w:sz="7" w:val="single"/>
+            </w:tcBorders>
+            <w:tcMar>
+              <w:top w:w="40.0" w:type="dxa"/>
+              <w:left w:w="40.0" w:type="dxa"/>
+              <w:bottom w:w="40.0" w:type="dxa"/>
+              <w:right w:w="40.0" w:type="dxa"/>
+            </w:tcMar>
+            <w:vAlign w:val="bottom"/>
+          </w:tcPr>
+          <w:p>
+            <w:pPr>
+              <w:widowControl w:val="0"/>
+              <w:rPr>
+                <w:sz w:val="20"/>
+                <w:szCs w:val="20"/>
+              </w:rPr>
+            </w:pPr>
+            <w:r>
+              <w:rPr>
+                <w:sz w:val="20"/>
+                <w:szCs w:val="20"/>
+                <w:rtl w:val="0"/>
+              </w:rPr>
+              <w:t xml:space="preserve"> -</w:t>
+            </w:r>
+          </w:p>
+        </w:tc>
+      </w:tr>
+      <w:tr>
+        <w:trPr>
+          <w:trHeight w:val="315" w:hRule="atLeast"/>
+        </w:trPr>
+        <w:tc>
+          <w:tcPr>
+            <w:tcBorders>
+              <w:top w:color="cccccc" w:space="0" w:sz="7" w:val="single"/>
+              <w:left w:color="000000" w:space="0" w:sz="7" w:val="single"/>
+              <w:bottom w:color="000000" w:space="0" w:sz="7" w:val="single"/>
+              <w:right w:color="000000" w:space="0" w:sz="7" w:val="single"/>
+            </w:tcBorders>
+            <w:tcMar>
+              <w:top w:w="40.0" w:type="dxa"/>
+              <w:left w:w="40.0" w:type="dxa"/>
+              <w:bottom w:w="40.0" w:type="dxa"/>
+              <w:right w:w="40.0" w:type="dxa"/>
+            </w:tcMar>
+            <w:vAlign w:val="center"/>
+          </w:tcPr>
+          <w:p>
+            <w:pPr>
+              <w:widowControl w:val="0"/>
+              <w:jc w:val="center"/>
+              <w:rPr>
+                <w:b w:val="1"/>
+                <w:sz w:val="20"/>
+                <w:szCs w:val="20"/>
+              </w:rPr>
+            </w:pPr>
+            <w:r>
+              <w:rPr>
+                <w:sz w:val="20"/>
+                <w:szCs w:val="20"/>
+                <w:rtl w:val="0"/>
+              </w:rPr>
+              <w:t xml:space="preserve">Presionar botón de </w:t>
+            </w:r>
+            <w:r>
+              <w:rPr>
+                <w:b w:val="1"/>
+                <w:sz w:val="20"/>
+                <w:szCs w:val="20"/>
+                <w:rtl w:val="0"/>
+              </w:rPr>
+              <w:t xml:space="preserve">Vincular</w:t>
+            </w:r>
+          </w:p>
+        </w:tc>
+        <w:tc>
+          <w:tcPr>
+            <w:tcBorders>
+              <w:top w:color="cccccc" w:space="0" w:sz="7" w:val="single"/>
+              <w:left w:color="cccccc" w:space="0" w:sz="7" w:val="single"/>
+              <w:bottom w:color="000000" w:space="0" w:sz="7" w:val="single"/>
+              <w:right w:color="000000" w:space="0" w:sz="7" w:val="single"/>
+            </w:tcBorders>
+            <w:tcMar>
+              <w:top w:w="40.0" w:type="dxa"/>
+              <w:left w:w="40.0" w:type="dxa"/>
+              <w:bottom w:w="40.0" w:type="dxa"/>
+              <w:right w:w="40.0" w:type="dxa"/>
+            </w:tcMar>
+            <w:vAlign w:val="bottom"/>
+          </w:tcPr>
+          <w:p>
+            <w:pPr>
+              <w:widowControl w:val="0"/>
+              <w:rPr>
+                <w:sz w:val="20"/>
+                <w:szCs w:val="20"/>
+              </w:rPr>
+            </w:pPr>
+            <w:r>
+              <w:rPr>
+                <w:sz w:val="20"/>
+                <w:szCs w:val="20"/>
+                <w:rtl w:val="0"/>
+              </w:rPr>
+              <w:t xml:space="preserve">Se descargara un archivo json con el resultado con la vinculación. El Json va mostrar:</w:t>
+            </w:r>
+          </w:p>
+          <w:p>
+            <w:pPr>
+              <w:widowControl w:val="0"/>
+              <w:numPr>
+                <w:ilvl w:val="0"/>
+                <w:numId w:val="1"/>
+              </w:numPr>
+              <w:ind w:left="720" w:hanging="360"/>
+              <w:rPr>
+                <w:sz w:val="20"/>
+                <w:szCs w:val="20"/>
+              </w:rPr>
+            </w:pPr>
+            <w:r>
+              <w:rPr>
+                <w:sz w:val="20"/>
+                <w:szCs w:val="20"/>
+                <w:rtl w:val="0"/>
+              </w:rPr>
+              <w:t xml:space="preserve">Ingresos vinculados: </w:t>
+            </w:r>
+          </w:p>
+          <w:p>
+            <w:pPr>
+              <w:widowControl w:val="0"/>
+              <w:numPr>
+                <w:ilvl w:val="1"/>
+                <w:numId w:val="1"/>
+              </w:numPr>
+              <w:ind w:left="1440" w:hanging="360"/>
+              <w:rPr>
+                <w:sz w:val="20"/>
+                <w:szCs w:val="20"/>
+              </w:rPr>
+            </w:pPr>
+            <w:r>
+              <w:rPr>
+                <w:sz w:val="20"/>
+                <w:szCs w:val="20"/>
+                <w:rtl w:val="0"/>
+              </w:rPr>
+              <w:t xml:space="preserve">Ingreso 1 con el Egreso 1 y Egreso 2 vinculados.</w:t>
+            </w:r>
+          </w:p>
+          <w:p>
+            <w:pPr>
+              <w:widowControl w:val="0"/>
+              <w:numPr>
+                <w:ilvl w:val="0"/>
+                <w:numId w:val="1"/>
+              </w:numPr>
+              <w:ind w:left="720" w:hanging="360"/>
+              <w:rPr>
+                <w:sz w:val="20"/>
+                <w:szCs w:val="20"/>
+              </w:rPr>
+            </w:pPr>
+            <w:r>
+              <w:rPr>
+                <w:sz w:val="20"/>
+                <w:szCs w:val="20"/>
+                <w:rtl w:val="0"/>
+              </w:rPr>
+              <w:t xml:space="preserve">Egresos no vinculados: </w:t>
+            </w:r>
+          </w:p>
+          <w:p>
+            <w:pPr>
+              <w:widowControl w:val="0"/>
+              <w:numPr>
+                <w:ilvl w:val="1"/>
+                <w:numId w:val="1"/>
+              </w:numPr>
+              <w:ind w:left="1440" w:hanging="360"/>
+              <w:rPr>
+                <w:sz w:val="20"/>
+                <w:szCs w:val="20"/>
+              </w:rPr>
+            </w:pPr>
+            <w:r>
+              <w:rPr>
+                <w:sz w:val="20"/>
+                <w:szCs w:val="20"/>
+                <w:rtl w:val="0"/>
+              </w:rPr>
+              <w:t xml:space="preserve">Lista vacía</w:t>
+            </w:r>
+          </w:p>
+          <w:p>
+            <w:pPr>
+              <w:widowControl w:val="0"/>
+              <w:numPr>
+                <w:ilvl w:val="0"/>
+                <w:numId w:val="1"/>
+              </w:numPr>
+              <w:ind w:left="720" w:hanging="360"/>
+              <w:rPr>
+                <w:sz w:val="20"/>
+                <w:szCs w:val="20"/>
+              </w:rPr>
+            </w:pPr>
+            <w:r>
+              <w:rPr>
+                <w:sz w:val="20"/>
+                <w:szCs w:val="20"/>
+                <w:rtl w:val="0"/>
+              </w:rPr>
+              <w:t xml:space="preserve">Ingresos no completos: </w:t>
+            </w:r>
+          </w:p>
+          <w:p>
+            <w:pPr>
+              <w:widowControl w:val="0"/>
+              <w:numPr>
+                <w:ilvl w:val="1"/>
+                <w:numId w:val="1"/>
+              </w:numPr>
+              <w:ind w:left="1440" w:hanging="360"/>
+              <w:rPr>
+                <w:sz w:val="20"/>
+                <w:szCs w:val="20"/>
+              </w:rPr>
+            </w:pPr>
+            <w:r>
+              <w:rPr>
+                <w:sz w:val="20"/>
+                <w:szCs w:val="20"/>
+                <w:rtl w:val="0"/>
+              </w:rPr>
+              <w:t xml:space="preserve">Ingreso 3 con Monto Restante: 10.</w:t>
+            </w:r>
+          </w:p>
+          <w:p>
+            <w:pPr>
+              <w:widowControl w:val="0"/>
+              <w:numPr>
+                <w:ilvl w:val="1"/>
+                <w:numId w:val="1"/>
+              </w:numPr>
+              <w:ind w:left="1440" w:hanging="360"/>
+              <w:rPr>
+                <w:sz w:val="20"/>
+                <w:szCs w:val="20"/>
+              </w:rPr>
+            </w:pPr>
+            <w:r>
+              <w:rPr>
+                <w:sz w:val="20"/>
+                <w:szCs w:val="20"/>
+                <w:rtl w:val="0"/>
+              </w:rPr>
+              <w:t xml:space="preserve">Ingreso 4 con Monto Restante: 200.</w:t>
+            </w:r>
+          </w:p>
+        </w:tc>
+      </w:tr>
+    </w:tbl>
+    <w:p>
+      <w:pPr>
+        <w:rPr>
+          <w:sz w:val="20"/>
+          <w:szCs w:val="20"/>
+        </w:rPr>
+      </w:pPr>
+      <w:r>
+        <w:rPr>
+          <w:rtl w:val="0"/>
+        </w:rPr>
+      </w:r>
+    </w:p>
+    <w:p>
+      <w:pPr>
+        <w:rPr>
+          <w:i w:val="1"/>
+          <w:sz w:val="20"/>
+          <w:szCs w:val="20"/>
+        </w:rPr>
+      </w:pPr>
+      <w:r>
+        <w:rPr>
+          <w:rtl w:val="0"/>
+        </w:rPr>
+      </w:r>
+    </w:p>
+    <w:p>
+      <w:pPr>
+        <w:rPr>
+          <w:i w:val="1"/>
+          <w:sz w:val="20"/>
+          <w:szCs w:val="20"/>
+        </w:rPr>
+      </w:pPr>
+      <w:r>
+        <w:rPr>
+          <w:rtl w:val="0"/>
+        </w:rPr>
+      </w:r>
+    </w:p>
+    <w:p>
+      <w:pPr>
+        <w:rPr>
+          <w:i w:val="1"/>
+          <w:sz w:val="20"/>
+          <w:szCs w:val="20"/>
+        </w:rPr>
+      </w:pPr>
+      <w:r>
+        <w:rPr>
+          <w:rtl w:val="0"/>
+        </w:rPr>
+      </w:r>
+    </w:p>
+    <w:p>
+      <w:pPr>
+        <w:rPr>
+          <w:i w:val="1"/>
+          <w:sz w:val="20"/>
+          <w:szCs w:val="20"/>
+        </w:rPr>
+      </w:pPr>
+      <w:r>
+        <w:rPr>
+          <w:i w:val="1"/>
+          <w:sz w:val="20"/>
+          <w:szCs w:val="20"/>
+          <w:rtl w:val="0"/>
+        </w:rPr>
+        <w:t xml:space="preserve">Caso de prueba con un egreso recién creado (posterior a la primera vinculación de Primero Egreso):</w:t>
+      </w:r>
+    </w:p>
+    <w:p>
+      <w:pPr>
+        <w:rPr>
+          <w:sz w:val="20"/>
+          <w:szCs w:val="20"/>
+        </w:rPr>
+      </w:pPr>
+      <w:r>
+        <w:rPr>
+          <w:rtl w:val="0"/>
+        </w:rPr>
+      </w:r>
+    </w:p>
+    <w:tbl>
+      <w:tblPr>
+        <w:tblStyle w:val="Table21"/>
+        <w:tblW w:w="9360.0" w:type="dxa"/>
+        <w:jc w:val="left"/>
+        <w:tblInd w:w="40.0" w:type="pct"/>
+        <w:tblBorders>
+          <w:top w:color="000000" w:space="0" w:sz="0" w:val="nil"/>
+          <w:left w:color="000000" w:space="0" w:sz="0" w:val="nil"/>
+          <w:bottom w:color="000000" w:space="0" w:sz="0" w:val="nil"/>
+          <w:right w:color="000000" w:space="0" w:sz="0" w:val="nil"/>
+          <w:insideH w:color="000000" w:space="0" w:sz="0" w:val="nil"/>
+          <w:insideV w:color="000000" w:space="0" w:sz="0" w:val="nil"/>
+        </w:tblBorders>
+        <w:tblLayout w:type="fixed"/>
+        <w:tblLook w:val="0600"/>
+      </w:tblPr>
+      <w:tblGrid>
+        <w:gridCol w:w="4170.904325032765"/>
+        <w:gridCol w:w="5189.095674967235"/>
+        <w:tblGridChange w:id="0">
+          <w:tblGrid>
+            <w:gridCol w:w="4170.904325032765"/>
+            <w:gridCol w:w="5189.095674967235"/>
+          </w:tblGrid>
+        </w:tblGridChange>
+      </w:tblGrid>
+      <w:tr>
+        <w:trPr>
+          <w:trHeight w:val="369.4775390625" w:hRule="atLeast"/>
+        </w:trPr>
+        <w:tc>
+          <w:tcPr>
+            <w:tcBorders>
+              <w:top w:color="000000" w:space="0" w:sz="7" w:val="single"/>
+              <w:left w:color="000000" w:space="0" w:sz="7" w:val="single"/>
+              <w:bottom w:color="000000" w:space="0" w:sz="7" w:val="single"/>
+              <w:right w:color="000000" w:space="0" w:sz="7" w:val="single"/>
+            </w:tcBorders>
+            <w:tcMar>
+              <w:top w:w="40.0" w:type="dxa"/>
+              <w:left w:w="40.0" w:type="dxa"/>
+              <w:bottom w:w="40.0" w:type="dxa"/>
+              <w:right w:w="40.0" w:type="dxa"/>
+            </w:tcMar>
+            <w:vAlign w:val="bottom"/>
+          </w:tcPr>
+          <w:p>
+            <w:pPr>
+              <w:widowControl w:val="0"/>
+              <w:rPr>
+                <w:sz w:val="20"/>
+                <w:szCs w:val="20"/>
+              </w:rPr>
+            </w:pPr>
+            <w:r>
+              <w:rPr>
+                <w:b w:val="1"/>
+                <w:sz w:val="20"/>
+                <w:szCs w:val="20"/>
+                <w:rtl w:val="0"/>
+              </w:rPr>
+              <w:t xml:space="preserve">Paso</w:t>
+            </w:r>
+            <w:r>
+              <w:rPr>
+                <w:rtl w:val="0"/>
+              </w:rPr>
+            </w:r>
+          </w:p>
+        </w:tc>
+        <w:tc>
+          <w:tcPr>
+            <w:tcBorders>
+              <w:top w:color="000000" w:space="0" w:sz="7" w:val="single"/>
+              <w:left w:color="cccccc" w:space="0" w:sz="7" w:val="single"/>
+              <w:bottom w:color="000000" w:space="0" w:sz="7" w:val="single"/>
+              <w:right w:color="000000" w:space="0" w:sz="7" w:val="single"/>
+            </w:tcBorders>
+            <w:tcMar>
+              <w:top w:w="40.0" w:type="dxa"/>
+              <w:left w:w="40.0" w:type="dxa"/>
+              <w:bottom w:w="40.0" w:type="dxa"/>
+              <w:right w:w="40.0" w:type="dxa"/>
+            </w:tcMar>
+            <w:vAlign w:val="bottom"/>
+          </w:tcPr>
+          <w:p>
+            <w:pPr>
+              <w:widowControl w:val="0"/>
+              <w:rPr>
+                <w:sz w:val="20"/>
+                <w:szCs w:val="20"/>
+              </w:rPr>
+            </w:pPr>
+            <w:r>
+              <w:rPr>
+                <w:b w:val="1"/>
+                <w:sz w:val="20"/>
+                <w:szCs w:val="20"/>
+                <w:rtl w:val="0"/>
+              </w:rPr>
+              <w:t xml:space="preserve">Resultado esperado</w:t>
+            </w:r>
+            <w:r>
+              <w:rPr>
+                <w:rtl w:val="0"/>
+              </w:rPr>
+            </w:r>
+          </w:p>
+        </w:tc>
+      </w:tr>
+      <w:tr>
+        <w:trPr>
+          <w:trHeight w:val="315" w:hRule="atLeast"/>
+        </w:trPr>
+        <w:tc>
+          <w:tcPr>
+            <w:tcBorders>
+              <w:top w:color="cccccc" w:space="0" w:sz="7" w:val="single"/>
+              <w:left w:color="000000" w:space="0" w:sz="7" w:val="single"/>
+              <w:bottom w:color="cccccc" w:space="0" w:sz="7" w:val="single"/>
+              <w:right w:color="000000" w:space="0" w:sz="7" w:val="single"/>
+            </w:tcBorders>
+            <w:tcMar>
+              <w:top w:w="40.0" w:type="dxa"/>
+              <w:left w:w="40.0" w:type="dxa"/>
+              <w:bottom w:w="40.0" w:type="dxa"/>
+              <w:right w:w="40.0" w:type="dxa"/>
+            </w:tcMar>
+            <w:vAlign w:val="bottom"/>
+          </w:tcPr>
+          <w:p>
+            <w:pPr>
+              <w:widowControl w:val="0"/>
+              <w:rPr>
+                <w:sz w:val="20"/>
+                <w:szCs w:val="20"/>
+              </w:rPr>
+            </w:pPr>
+            <w:r>
+              <w:rPr>
+                <w:sz w:val="20"/>
+                <w:szCs w:val="20"/>
+                <w:rtl w:val="0"/>
+              </w:rPr>
+              <w:t xml:space="preserve">Ir a la pantalla de egresos presionando el botón </w:t>
+            </w:r>
+            <w:r>
+              <w:rPr>
+                <w:b w:val="1"/>
+                <w:sz w:val="20"/>
+                <w:szCs w:val="20"/>
+                <w:rtl w:val="0"/>
+              </w:rPr>
+              <w:t xml:space="preserve">Vinculador </w:t>
+            </w:r>
+            <w:r>
+              <w:rPr>
+                <w:sz w:val="20"/>
+                <w:szCs w:val="20"/>
+                <w:rtl w:val="0"/>
+              </w:rPr>
+              <w:t xml:space="preserve">en la solapa superior </w:t>
+            </w:r>
+          </w:p>
+        </w:tc>
+        <w:tc>
+          <w:tcPr>
+            <w:tcBorders>
+              <w:top w:color="cccccc" w:space="0" w:sz="7" w:val="single"/>
+              <w:left w:color="cccccc" w:space="0" w:sz="7" w:val="single"/>
+              <w:bottom w:color="cccccc" w:space="0" w:sz="7" w:val="single"/>
+              <w:right w:color="000000" w:space="0" w:sz="7" w:val="single"/>
+            </w:tcBorders>
+            <w:tcMar>
+              <w:top w:w="40.0" w:type="dxa"/>
+              <w:left w:w="40.0" w:type="dxa"/>
+              <w:bottom w:w="40.0" w:type="dxa"/>
+              <w:right w:w="40.0" w:type="dxa"/>
+            </w:tcMar>
+            <w:vAlign w:val="bottom"/>
+          </w:tcPr>
+          <w:p>
+            <w:pPr>
+              <w:widowControl w:val="0"/>
+              <w:rPr>
+                <w:sz w:val="20"/>
+                <w:szCs w:val="20"/>
+              </w:rPr>
+            </w:pPr>
+            <w:r>
+              <w:rPr>
+                <w:sz w:val="20"/>
+                <w:szCs w:val="20"/>
+                <w:rtl w:val="0"/>
+              </w:rPr>
+              <w:t xml:space="preserve">Se abre la pantalla de Vinculador</w:t>
+            </w:r>
+          </w:p>
+        </w:tc>
+      </w:tr>
+      <w:tr>
+        <w:trPr>
+          <w:trHeight w:val="315" w:hRule="atLeast"/>
+        </w:trPr>
+        <w:tc>
+          <w:tcPr>
+            <w:tcBorders>
+              <w:top w:color="cccccc" w:space="0" w:sz="7" w:val="single"/>
+              <w:left w:color="000000" w:space="0" w:sz="7" w:val="single"/>
+              <w:bottom w:color="000000" w:space="0" w:sz="7" w:val="single"/>
+              <w:right w:color="000000" w:space="0" w:sz="7" w:val="single"/>
+            </w:tcBorders>
+            <w:tcMar>
+              <w:top w:w="40.0" w:type="dxa"/>
+              <w:left w:w="40.0" w:type="dxa"/>
+              <w:bottom w:w="40.0" w:type="dxa"/>
+              <w:right w:w="40.0" w:type="dxa"/>
+            </w:tcMar>
+            <w:vAlign w:val="bottom"/>
+          </w:tcPr>
+          <w:p>
+            <w:pPr>
+              <w:widowControl w:val="0"/>
+              <w:rPr>
+                <w:sz w:val="20"/>
+                <w:szCs w:val="20"/>
+              </w:rPr>
+            </w:pPr>
+            <w:r>
+              <w:rPr>
+                <w:sz w:val="20"/>
+                <w:szCs w:val="20"/>
+                <w:rtl w:val="0"/>
+              </w:rPr>
+              <w:t xml:space="preserve">Presionar el botón </w:t>
+            </w:r>
+            <w:r>
+              <w:rPr>
+                <w:b w:val="1"/>
+                <w:sz w:val="20"/>
+                <w:szCs w:val="20"/>
+                <w:rtl w:val="0"/>
+              </w:rPr>
+              <w:t xml:space="preserve">creación de egresos</w:t>
+            </w:r>
+            <w:r>
+              <w:rPr>
+                <w:rtl w:val="0"/>
+              </w:rPr>
+            </w:r>
+          </w:p>
+        </w:tc>
+        <w:tc>
+          <w:tcPr>
+            <w:tcBorders>
+              <w:top w:color="cccccc" w:space="0" w:sz="7" w:val="single"/>
+              <w:left w:color="cccccc" w:space="0" w:sz="7" w:val="single"/>
+              <w:bottom w:color="000000" w:space="0" w:sz="7" w:val="single"/>
+              <w:right w:color="000000" w:space="0" w:sz="7" w:val="single"/>
+            </w:tcBorders>
+            <w:tcMar>
+              <w:top w:w="40.0" w:type="dxa"/>
+              <w:left w:w="40.0" w:type="dxa"/>
+              <w:bottom w:w="40.0" w:type="dxa"/>
+              <w:right w:w="40.0" w:type="dxa"/>
+            </w:tcMar>
+            <w:vAlign w:val="bottom"/>
+          </w:tcPr>
+          <w:p>
+            <w:pPr>
+              <w:widowControl w:val="0"/>
+              <w:rPr>
+                <w:sz w:val="20"/>
+                <w:szCs w:val="20"/>
+              </w:rPr>
+            </w:pPr>
+            <w:r>
+              <w:rPr>
+                <w:sz w:val="20"/>
+                <w:szCs w:val="20"/>
+                <w:rtl w:val="0"/>
+              </w:rPr>
+              <w:t xml:space="preserve"> Se abre la pantalla de “Nuevo Egreso”</w:t>
+            </w:r>
+          </w:p>
+        </w:tc>
+      </w:tr>
+      <w:tr>
+        <w:trPr>
+          <w:trHeight w:val="3807.685546875" w:hRule="atLeast"/>
+        </w:trPr>
+        <w:tc>
+          <w:tcPr>
+            <w:tcBorders>
+              <w:top w:color="cccccc" w:space="0" w:sz="7" w:val="single"/>
+              <w:left w:color="000000" w:space="0" w:sz="7" w:val="single"/>
+              <w:bottom w:color="000000" w:space="0" w:sz="7" w:val="single"/>
+              <w:right w:color="000000" w:space="0" w:sz="7" w:val="single"/>
+            </w:tcBorders>
+            <w:tcMar>
+              <w:top w:w="40.0" w:type="dxa"/>
+              <w:left w:w="40.0" w:type="dxa"/>
+              <w:bottom w:w="40.0" w:type="dxa"/>
+              <w:right w:w="40.0" w:type="dxa"/>
+            </w:tcMar>
+            <w:vAlign w:val="bottom"/>
+          </w:tcPr>
+          <w:p>
+            <w:pPr>
+              <w:widowControl w:val="0"/>
+              <w:rPr>
+                <w:sz w:val="20"/>
+                <w:szCs w:val="20"/>
+              </w:rPr>
+            </w:pPr>
+            <w:r>
+              <w:rPr>
+                <w:sz w:val="20"/>
+                <w:szCs w:val="20"/>
+                <w:rtl w:val="0"/>
+              </w:rPr>
+              <w:t xml:space="preserve">Ingresamos los siguientes datos:</w:t>
+            </w:r>
+          </w:p>
+          <w:p>
+            <w:pPr>
+              <w:widowControl w:val="0"/>
+              <w:numPr>
+                <w:ilvl w:val="0"/>
+                <w:numId w:val="3"/>
+              </w:numPr>
+              <w:ind w:left="720" w:hanging="360"/>
+              <w:rPr>
+                <w:sz w:val="20"/>
+                <w:szCs w:val="20"/>
+              </w:rPr>
+            </w:pPr>
+            <w:r>
+              <w:rPr>
+                <w:sz w:val="20"/>
+                <w:szCs w:val="20"/>
+                <w:rtl w:val="0"/>
+              </w:rPr>
+              <w:t xml:space="preserve">Nombre: Egreso Sony</w:t>
+            </w:r>
+          </w:p>
+          <w:p>
+            <w:pPr>
+              <w:widowControl w:val="0"/>
+              <w:numPr>
+                <w:ilvl w:val="0"/>
+                <w:numId w:val="3"/>
+              </w:numPr>
+              <w:ind w:left="720" w:hanging="360"/>
+              <w:rPr>
+                <w:sz w:val="20"/>
+                <w:szCs w:val="20"/>
+              </w:rPr>
+            </w:pPr>
+            <w:r>
+              <w:rPr>
+                <w:sz w:val="20"/>
+                <w:szCs w:val="20"/>
+                <w:rtl w:val="0"/>
+              </w:rPr>
+              <w:t xml:space="preserve">Proveedor: Sony</w:t>
+            </w:r>
+          </w:p>
+          <w:p>
+            <w:pPr>
+              <w:widowControl w:val="0"/>
+              <w:numPr>
+                <w:ilvl w:val="0"/>
+                <w:numId w:val="3"/>
+              </w:numPr>
+              <w:ind w:left="720" w:hanging="360"/>
+              <w:rPr>
+                <w:sz w:val="20"/>
+                <w:szCs w:val="20"/>
+              </w:rPr>
+            </w:pPr>
+            <w:r>
+              <w:rPr>
+                <w:sz w:val="20"/>
+                <w:szCs w:val="20"/>
+                <w:rtl w:val="0"/>
+              </w:rPr>
+              <w:t xml:space="preserve">Entidad: Empresa 1</w:t>
+            </w:r>
+          </w:p>
+          <w:p>
+            <w:pPr>
+              <w:widowControl w:val="0"/>
+              <w:numPr>
+                <w:ilvl w:val="0"/>
+                <w:numId w:val="3"/>
+              </w:numPr>
+              <w:ind w:left="720" w:hanging="360"/>
+              <w:rPr>
+                <w:sz w:val="20"/>
+                <w:szCs w:val="20"/>
+              </w:rPr>
+            </w:pPr>
+            <w:r>
+              <w:rPr>
+                <w:sz w:val="20"/>
+                <w:szCs w:val="20"/>
+                <w:rtl w:val="0"/>
+              </w:rPr>
+              <w:t xml:space="preserve">Agregamos DOS (2) computadoras y DOS (2) auriculares.</w:t>
+            </w:r>
+          </w:p>
+          <w:p>
+            <w:pPr>
+              <w:widowControl w:val="0"/>
+              <w:numPr>
+                <w:ilvl w:val="0"/>
+                <w:numId w:val="3"/>
+              </w:numPr>
+              <w:ind w:left="720" w:hanging="360"/>
+              <w:rPr>
+                <w:sz w:val="20"/>
+                <w:szCs w:val="20"/>
+              </w:rPr>
+            </w:pPr>
+            <w:r>
+              <w:rPr>
+                <w:sz w:val="20"/>
+                <w:szCs w:val="20"/>
+                <w:rtl w:val="0"/>
+              </w:rPr>
+              <w:t xml:space="preserve">Ingresamos como descripción tarjeta, cualquier medio de pago y cualquier número</w:t>
+            </w:r>
+          </w:p>
+          <w:p>
+            <w:pPr>
+              <w:widowControl w:val="0"/>
+              <w:numPr>
+                <w:ilvl w:val="0"/>
+                <w:numId w:val="3"/>
+              </w:numPr>
+              <w:ind w:left="720" w:hanging="360"/>
+              <w:rPr>
+                <w:sz w:val="20"/>
+                <w:szCs w:val="20"/>
+              </w:rPr>
+            </w:pPr>
+            <w:r>
+              <w:rPr>
+                <w:sz w:val="20"/>
+                <w:szCs w:val="20"/>
+                <w:rtl w:val="0"/>
+              </w:rPr>
+              <w:t xml:space="preserve">No se precisa categoría pero se puede agregar</w:t>
+            </w:r>
+          </w:p>
+          <w:p>
+            <w:pPr>
+              <w:widowControl w:val="0"/>
+              <w:numPr>
+                <w:ilvl w:val="0"/>
+                <w:numId w:val="3"/>
+              </w:numPr>
+              <w:ind w:left="720" w:hanging="360"/>
+              <w:rPr>
+                <w:sz w:val="20"/>
+                <w:szCs w:val="20"/>
+              </w:rPr>
+            </w:pPr>
+            <w:r>
+              <w:rPr>
+                <w:sz w:val="20"/>
+                <w:szCs w:val="20"/>
+                <w:rtl w:val="0"/>
+              </w:rPr>
+              <w:t xml:space="preserve">Fecha: 13/11/2020</w:t>
+            </w:r>
+          </w:p>
+          <w:p>
+            <w:pPr>
+              <w:widowControl w:val="0"/>
+              <w:rPr>
+                <w:sz w:val="20"/>
+                <w:szCs w:val="20"/>
+              </w:rPr>
+            </w:pPr>
+            <w:r>
+              <w:rPr>
+                <w:rtl w:val="0"/>
+              </w:rPr>
+            </w:r>
+          </w:p>
+          <w:p>
+            <w:pPr>
+              <w:widowControl w:val="0"/>
+              <w:rPr>
+                <w:sz w:val="20"/>
+                <w:szCs w:val="20"/>
+              </w:rPr>
+            </w:pPr>
+            <w:r>
+              <w:rPr>
+                <w:sz w:val="20"/>
+                <w:szCs w:val="20"/>
+                <w:rtl w:val="0"/>
+              </w:rPr>
+              <w:t xml:space="preserve">Y le damos a botón de </w:t>
+            </w:r>
+            <w:r>
+              <w:rPr>
+                <w:b w:val="1"/>
+                <w:sz w:val="20"/>
+                <w:szCs w:val="20"/>
+                <w:rtl w:val="0"/>
+              </w:rPr>
+              <w:t xml:space="preserve">guardar egreso</w:t>
+            </w:r>
+            <w:r>
+              <w:rPr>
+                <w:sz w:val="20"/>
+                <w:szCs w:val="20"/>
+                <w:rtl w:val="0"/>
+              </w:rPr>
+              <w:t xml:space="preserve">.</w:t>
+            </w:r>
+          </w:p>
+          <w:p>
+            <w:pPr>
+              <w:widowControl w:val="0"/>
+              <w:rPr>
+                <w:sz w:val="20"/>
+                <w:szCs w:val="20"/>
+              </w:rPr>
+            </w:pPr>
+            <w:r>
+              <w:rPr>
+                <w:rtl w:val="0"/>
+              </w:rPr>
+            </w:r>
+          </w:p>
+        </w:tc>
+        <w:tc>
+          <w:tcPr>
+            <w:tcBorders>
+              <w:top w:color="cccccc" w:space="0" w:sz="7" w:val="single"/>
+              <w:left w:color="cccccc" w:space="0" w:sz="7" w:val="single"/>
+              <w:bottom w:color="000000" w:space="0" w:sz="7" w:val="single"/>
+              <w:right w:color="000000" w:space="0" w:sz="7" w:val="single"/>
+            </w:tcBorders>
+            <w:tcMar>
+              <w:top w:w="40.0" w:type="dxa"/>
+              <w:left w:w="40.0" w:type="dxa"/>
+              <w:bottom w:w="40.0" w:type="dxa"/>
+              <w:right w:w="40.0" w:type="dxa"/>
+            </w:tcMar>
+            <w:vAlign w:val="center"/>
+          </w:tcPr>
+          <w:p>
+            <w:pPr>
+              <w:widowControl w:val="0"/>
+              <w:rPr>
+                <w:sz w:val="20"/>
+                <w:szCs w:val="20"/>
+              </w:rPr>
+            </w:pPr>
+            <w:r>
+              <w:rPr>
+                <w:sz w:val="20"/>
+                <w:szCs w:val="20"/>
+                <w:rtl w:val="0"/>
+              </w:rPr>
+              <w:t xml:space="preserve">Se crea el Egreso Sony y nos retorna a la pagina con el listado de egresos.</w:t>
+            </w:r>
+          </w:p>
+        </w:tc>
+      </w:tr>
+      <w:tr>
+        <w:trPr>
+          <w:trHeight w:val="795" w:hRule="atLeast"/>
+        </w:trPr>
+        <w:tc>
+          <w:tcPr>
+            <w:tcBorders>
+              <w:top w:color="cccccc" w:space="0" w:sz="7" w:val="single"/>
+              <w:left w:color="000000" w:space="0" w:sz="7" w:val="single"/>
+              <w:bottom w:color="000000" w:space="0" w:sz="7" w:val="single"/>
+              <w:right w:color="000000" w:space="0" w:sz="7" w:val="single"/>
+            </w:tcBorders>
+            <w:tcMar>
+              <w:top w:w="40.0" w:type="dxa"/>
+              <w:left w:w="40.0" w:type="dxa"/>
+              <w:bottom w:w="40.0" w:type="dxa"/>
+              <w:right w:w="40.0" w:type="dxa"/>
+            </w:tcMar>
+            <w:vAlign w:val="bottom"/>
+          </w:tcPr>
+          <w:p>
+            <w:pPr>
+              <w:widowControl w:val="0"/>
+              <w:rPr>
+                <w:sz w:val="20"/>
+                <w:szCs w:val="20"/>
+              </w:rPr>
+            </w:pPr>
+            <w:r>
+              <w:rPr>
+                <w:sz w:val="20"/>
+                <w:szCs w:val="20"/>
+                <w:rtl w:val="0"/>
+              </w:rPr>
+              <w:t xml:space="preserve">Seleccionar Primer Egreso, Ascendente, 30 días anteriores y 30 días posteriores y Empresa 1.</w:t>
+            </w:r>
+          </w:p>
+        </w:tc>
+        <w:tc>
+          <w:tcPr>
+            <w:tcBorders>
+              <w:top w:color="cccccc" w:space="0" w:sz="7" w:val="single"/>
+              <w:left w:color="cccccc" w:space="0" w:sz="7" w:val="single"/>
+              <w:bottom w:color="000000" w:space="0" w:sz="7" w:val="single"/>
+              <w:right w:color="000000" w:space="0" w:sz="7" w:val="single"/>
+            </w:tcBorders>
+            <w:tcMar>
+              <w:top w:w="40.0" w:type="dxa"/>
+              <w:left w:w="40.0" w:type="dxa"/>
+              <w:bottom w:w="40.0" w:type="dxa"/>
+              <w:right w:w="40.0" w:type="dxa"/>
+            </w:tcMar>
+            <w:vAlign w:val="center"/>
+          </w:tcPr>
+          <w:p>
+            <w:pPr>
+              <w:widowControl w:val="0"/>
+              <w:jc w:val="center"/>
+              <w:rPr>
+                <w:sz w:val="20"/>
+                <w:szCs w:val="20"/>
+              </w:rPr>
+            </w:pPr>
+            <w:r>
+              <w:rPr>
+                <w:sz w:val="20"/>
+                <w:szCs w:val="20"/>
+                <w:rtl w:val="0"/>
+              </w:rPr>
+              <w:t xml:space="preserve">-</w:t>
+            </w:r>
+          </w:p>
+        </w:tc>
+      </w:tr>
+      <w:tr>
+        <w:trPr>
+          <w:trHeight w:val="315" w:hRule="atLeast"/>
+        </w:trPr>
+        <w:tc>
+          <w:tcPr>
+            <w:tcBorders>
+              <w:top w:color="cccccc" w:space="0" w:sz="7" w:val="single"/>
+              <w:left w:color="000000" w:space="0" w:sz="7" w:val="single"/>
+              <w:bottom w:color="000000" w:space="0" w:sz="7" w:val="single"/>
+              <w:right w:color="000000" w:space="0" w:sz="7" w:val="single"/>
+            </w:tcBorders>
+            <w:tcMar>
+              <w:top w:w="40.0" w:type="dxa"/>
+              <w:left w:w="40.0" w:type="dxa"/>
+              <w:bottom w:w="40.0" w:type="dxa"/>
+              <w:right w:w="40.0" w:type="dxa"/>
+            </w:tcMar>
+            <w:vAlign w:val="center"/>
+          </w:tcPr>
+          <w:p>
+            <w:pPr>
+              <w:widowControl w:val="0"/>
+              <w:jc w:val="center"/>
+              <w:rPr>
+                <w:b w:val="1"/>
+                <w:sz w:val="20"/>
+                <w:szCs w:val="20"/>
+              </w:rPr>
+            </w:pPr>
+            <w:r>
+              <w:rPr>
+                <w:sz w:val="20"/>
+                <w:szCs w:val="20"/>
+                <w:rtl w:val="0"/>
+              </w:rPr>
+              <w:t xml:space="preserve">Presionar botón de </w:t>
+            </w:r>
+            <w:r>
+              <w:rPr>
+                <w:b w:val="1"/>
+                <w:sz w:val="20"/>
+                <w:szCs w:val="20"/>
+                <w:rtl w:val="0"/>
+              </w:rPr>
+              <w:t xml:space="preserve">Vincular</w:t>
+            </w:r>
+          </w:p>
+        </w:tc>
+        <w:tc>
+          <w:tcPr>
+            <w:tcBorders>
+              <w:top w:color="cccccc" w:space="0" w:sz="7" w:val="single"/>
+              <w:left w:color="cccccc" w:space="0" w:sz="7" w:val="single"/>
+              <w:bottom w:color="000000" w:space="0" w:sz="7" w:val="single"/>
+              <w:right w:color="000000" w:space="0" w:sz="7" w:val="single"/>
+            </w:tcBorders>
+            <w:tcMar>
+              <w:top w:w="40.0" w:type="dxa"/>
+              <w:left w:w="40.0" w:type="dxa"/>
+              <w:bottom w:w="40.0" w:type="dxa"/>
+              <w:right w:w="40.0" w:type="dxa"/>
+            </w:tcMar>
+            <w:vAlign w:val="bottom"/>
+          </w:tcPr>
+          <w:p>
+            <w:pPr>
+              <w:widowControl w:val="0"/>
+              <w:rPr>
+                <w:sz w:val="20"/>
+                <w:szCs w:val="20"/>
+              </w:rPr>
+            </w:pPr>
+            <w:r>
+              <w:rPr>
+                <w:sz w:val="20"/>
+                <w:szCs w:val="20"/>
+                <w:rtl w:val="0"/>
+              </w:rPr>
+              <w:t xml:space="preserve">Se descargara un archivo json con el resultado con la vinculación. El Json va mostrar:</w:t>
+            </w:r>
+          </w:p>
+          <w:p>
+            <w:pPr>
+              <w:widowControl w:val="0"/>
+              <w:numPr>
+                <w:ilvl w:val="0"/>
+                <w:numId w:val="1"/>
+              </w:numPr>
+              <w:ind w:left="720" w:hanging="360"/>
+              <w:rPr>
+                <w:sz w:val="20"/>
+                <w:szCs w:val="20"/>
+              </w:rPr>
+            </w:pPr>
+            <w:r>
+              <w:rPr>
+                <w:sz w:val="20"/>
+                <w:szCs w:val="20"/>
+                <w:rtl w:val="0"/>
+              </w:rPr>
+              <w:t xml:space="preserve">Ingresos vinculados: </w:t>
+            </w:r>
+          </w:p>
+          <w:p>
+            <w:pPr>
+              <w:widowControl w:val="0"/>
+              <w:numPr>
+                <w:ilvl w:val="1"/>
+                <w:numId w:val="1"/>
+              </w:numPr>
+              <w:ind w:left="1440" w:hanging="360"/>
+              <w:rPr>
+                <w:sz w:val="20"/>
+                <w:szCs w:val="20"/>
+              </w:rPr>
+            </w:pPr>
+            <w:r>
+              <w:rPr>
+                <w:sz w:val="20"/>
+                <w:szCs w:val="20"/>
+                <w:rtl w:val="0"/>
+              </w:rPr>
+              <w:t xml:space="preserve">Ingreso 2 con Egreso Sony</w:t>
+            </w:r>
+          </w:p>
+          <w:p>
+            <w:pPr>
+              <w:widowControl w:val="0"/>
+              <w:numPr>
+                <w:ilvl w:val="0"/>
+                <w:numId w:val="1"/>
+              </w:numPr>
+              <w:ind w:left="720" w:hanging="360"/>
+              <w:rPr>
+                <w:sz w:val="20"/>
+                <w:szCs w:val="20"/>
+              </w:rPr>
+            </w:pPr>
+            <w:r>
+              <w:rPr>
+                <w:sz w:val="20"/>
+                <w:szCs w:val="20"/>
+                <w:rtl w:val="0"/>
+              </w:rPr>
+              <w:t xml:space="preserve">Egresos no vinculados: </w:t>
+            </w:r>
+          </w:p>
+          <w:p>
+            <w:pPr>
+              <w:widowControl w:val="0"/>
+              <w:numPr>
+                <w:ilvl w:val="1"/>
+                <w:numId w:val="1"/>
+              </w:numPr>
+              <w:ind w:left="1440" w:hanging="360"/>
+              <w:rPr>
+                <w:sz w:val="20"/>
+                <w:szCs w:val="20"/>
+              </w:rPr>
+            </w:pPr>
+            <w:r>
+              <w:rPr>
+                <w:sz w:val="20"/>
+                <w:szCs w:val="20"/>
+                <w:rtl w:val="0"/>
+              </w:rPr>
+              <w:t xml:space="preserve">Lista vacía</w:t>
+            </w:r>
+          </w:p>
+          <w:p>
+            <w:pPr>
+              <w:widowControl w:val="0"/>
+              <w:numPr>
+                <w:ilvl w:val="0"/>
+                <w:numId w:val="1"/>
+              </w:numPr>
+              <w:ind w:left="720" w:hanging="360"/>
+              <w:rPr>
+                <w:sz w:val="20"/>
+                <w:szCs w:val="20"/>
+              </w:rPr>
+            </w:pPr>
+            <w:r>
+              <w:rPr>
+                <w:sz w:val="20"/>
+                <w:szCs w:val="20"/>
+                <w:rtl w:val="0"/>
+              </w:rPr>
+              <w:t xml:space="preserve">Ingresos no completos: </w:t>
+            </w:r>
+          </w:p>
+          <w:p>
+            <w:pPr>
+              <w:widowControl w:val="0"/>
+              <w:numPr>
+                <w:ilvl w:val="1"/>
+                <w:numId w:val="1"/>
+              </w:numPr>
+              <w:ind w:left="1440" w:hanging="360"/>
+              <w:rPr>
+                <w:sz w:val="20"/>
+                <w:szCs w:val="20"/>
+              </w:rPr>
+            </w:pPr>
+            <w:r>
+              <w:rPr>
+                <w:sz w:val="20"/>
+                <w:szCs w:val="20"/>
+                <w:rtl w:val="0"/>
+              </w:rPr>
+              <w:t xml:space="preserve">Ingreso 1 con Monto Restante: 10.</w:t>
+            </w:r>
+          </w:p>
+          <w:p>
+            <w:pPr>
+              <w:widowControl w:val="0"/>
+              <w:rPr>
+                <w:sz w:val="20"/>
+                <w:szCs w:val="20"/>
+              </w:rPr>
+            </w:pPr>
+            <w:r>
+              <w:rPr>
+                <w:rtl w:val="0"/>
+              </w:rPr>
             </w:r>
           </w:p>
         </w:tc>
@@ -8313,6 +10639,32 @@
     <w:p>
       <w:pPr>
         <w:rPr>
+          <w:sz w:val="20"/>
+          <w:szCs w:val="20"/>
+        </w:rPr>
+      </w:pPr>
+      <w:r>
+        <w:rPr>
+          <w:rtl w:val="0"/>
+        </w:rPr>
+      </w:r>
+    </w:p>
+    <w:p>
+      <w:pPr>
+        <w:rPr>
+          <w:sz w:val="20"/>
+          <w:szCs w:val="20"/>
+        </w:rPr>
+      </w:pPr>
+      <w:r>
+        <w:rPr>
+          <w:rtl w:val="0"/>
+        </w:rPr>
+      </w:r>
+    </w:p>
+    <w:p>
+      <w:pPr>
+        <w:rPr>
           <w:b w:val="1"/>
           <w:sz w:val="30"/>
           <w:szCs w:val="30"/>
@@ -8339,7 +10691,7 @@
           <w:szCs w:val="30"/>
           <w:rtl w:val="0"/>
         </w:rPr>
-        <w:t xml:space="preserve">Obtener mensajes de licitación</w:t>
+        <w:t xml:space="preserve">Validar licitación</w:t>
       </w:r>
     </w:p>
     <w:p>
@@ -8361,6 +10713,7 @@
     <w:p>
       <w:pPr>
         <w:shd w:fill="ffffff" w:val="clear"/>
+        <w:ind w:left="0" w:firstLine="0"/>
         <w:rPr>
           <w:rFonts w:ascii="Consolas" w:cs="Consolas" w:eastAsia="Consolas" w:hAnsi="Consolas"/>
           <w:color w:val="1d1c1d"/>
@@ -8370,36 +10723,42 @@
       </w:pPr>
       <w:r>
         <w:rPr>
-          <w:rtl w:val="0"/>
-        </w:rPr>
-      </w:r>
-    </w:p>
-    <w:p>
-      <w:pPr>
-        <w:shd w:fill="ffffff" w:val="clear"/>
-        <w:rPr>
           <w:rFonts w:ascii="Consolas" w:cs="Consolas" w:eastAsia="Consolas" w:hAnsi="Consolas"/>
           <w:color w:val="1d1c1d"/>
           <w:sz w:val="20"/>
           <w:szCs w:val="20"/>
-        </w:rPr>
-      </w:pPr>
-      <w:r>
+          <w:rtl w:val="0"/>
+        </w:rPr>
+        <w:t xml:space="preserve">&lt;</w:t>
+      </w:r>
+    </w:p>
+    <w:p>
+      <w:pPr>
+        <w:shd w:fill="ffffff" w:val="clear"/>
+        <w:ind w:left="0" w:firstLine="0"/>
         <w:rPr>
           <w:rFonts w:ascii="Consolas" w:cs="Consolas" w:eastAsia="Consolas" w:hAnsi="Consolas"/>
           <w:color w:val="1d1c1d"/>
           <w:sz w:val="20"/>
           <w:szCs w:val="20"/>
-          <w:rtl w:val="0"/>
-        </w:rPr>
-        <w:t xml:space="preserve">Endpoint: /licitacion?idLicitacion=1&amp;usuario=”gesoc”</w:t>
-      </w:r>
-    </w:p>
-    <w:p>
-      <w:pPr>
-        <w:rPr>
+        </w:rPr>
+      </w:pPr>
+      <w:r>
+        <w:rPr>
+          <w:rFonts w:ascii="Consolas" w:cs="Consolas" w:eastAsia="Consolas" w:hAnsi="Consolas"/>
+          <w:color w:val="1d1c1d"/>
           <w:sz w:val="20"/>
           <w:szCs w:val="20"/>
+          <w:rtl w:val="0"/>
+        </w:rPr>
+        <w:t xml:space="preserve">Caso correcto</w:t>
+      </w:r>
+    </w:p>
+    <w:p>
+      <w:pPr>
+        <w:rPr>
+          <w:sz w:val="20"/>
+          <w:szCs w:val="20"/>
         </w:rPr>
       </w:pPr>
       <w:r>
@@ -8410,7 +10769,573 @@
     </w:p>
     <w:tbl>
       <w:tblPr>
-        <w:tblStyle w:val="Table21"/>
+        <w:tblStyle w:val="Table22"/>
+        <w:tblW w:w="9360.0" w:type="dxa"/>
+        <w:jc w:val="left"/>
+        <w:tblInd w:w="40.0" w:type="pct"/>
+        <w:tblBorders>
+          <w:top w:color="000000" w:space="0" w:sz="0" w:val="nil"/>
+          <w:left w:color="000000" w:space="0" w:sz="0" w:val="nil"/>
+          <w:bottom w:color="000000" w:space="0" w:sz="0" w:val="nil"/>
+          <w:right w:color="000000" w:space="0" w:sz="0" w:val="nil"/>
+          <w:insideH w:color="000000" w:space="0" w:sz="0" w:val="nil"/>
+          <w:insideV w:color="000000" w:space="0" w:sz="0" w:val="nil"/>
+        </w:tblBorders>
+        <w:tblLayout w:type="fixed"/>
+        <w:tblLook w:val="0600"/>
+      </w:tblPr>
+      <w:tblGrid>
+        <w:gridCol w:w="4170.904325032765"/>
+        <w:gridCol w:w="5189.095674967235"/>
+        <w:tblGridChange w:id="0">
+          <w:tblGrid>
+            <w:gridCol w:w="4170.904325032765"/>
+            <w:gridCol w:w="5189.095674967235"/>
+          </w:tblGrid>
+        </w:tblGridChange>
+      </w:tblGrid>
+      <w:tr>
+        <w:trPr>
+          <w:trHeight w:val="315" w:hRule="atLeast"/>
+        </w:trPr>
+        <w:tc>
+          <w:tcPr>
+            <w:tcBorders>
+              <w:top w:color="000000" w:space="0" w:sz="7" w:val="single"/>
+              <w:left w:color="000000" w:space="0" w:sz="7" w:val="single"/>
+              <w:bottom w:color="000000" w:space="0" w:sz="7" w:val="single"/>
+              <w:right w:color="000000" w:space="0" w:sz="7" w:val="single"/>
+            </w:tcBorders>
+            <w:tcMar>
+              <w:top w:w="40.0" w:type="dxa"/>
+              <w:left w:w="40.0" w:type="dxa"/>
+              <w:bottom w:w="40.0" w:type="dxa"/>
+              <w:right w:w="40.0" w:type="dxa"/>
+            </w:tcMar>
+            <w:vAlign w:val="bottom"/>
+          </w:tcPr>
+          <w:p>
+            <w:pPr>
+              <w:widowControl w:val="0"/>
+              <w:rPr>
+                <w:sz w:val="20"/>
+                <w:szCs w:val="20"/>
+              </w:rPr>
+            </w:pPr>
+            <w:r>
+              <w:rPr>
+                <w:b w:val="1"/>
+                <w:sz w:val="20"/>
+                <w:szCs w:val="20"/>
+                <w:rtl w:val="0"/>
+              </w:rPr>
+              <w:t xml:space="preserve">Paso</w:t>
+            </w:r>
+            <w:r>
+              <w:rPr>
+                <w:rtl w:val="0"/>
+              </w:rPr>
+            </w:r>
+          </w:p>
+        </w:tc>
+        <w:tc>
+          <w:tcPr>
+            <w:tcBorders>
+              <w:top w:color="000000" w:space="0" w:sz="7" w:val="single"/>
+              <w:left w:color="cccccc" w:space="0" w:sz="7" w:val="single"/>
+              <w:bottom w:color="000000" w:space="0" w:sz="7" w:val="single"/>
+              <w:right w:color="000000" w:space="0" w:sz="7" w:val="single"/>
+            </w:tcBorders>
+            <w:tcMar>
+              <w:top w:w="40.0" w:type="dxa"/>
+              <w:left w:w="40.0" w:type="dxa"/>
+              <w:bottom w:w="40.0" w:type="dxa"/>
+              <w:right w:w="40.0" w:type="dxa"/>
+            </w:tcMar>
+            <w:vAlign w:val="bottom"/>
+          </w:tcPr>
+          <w:p>
+            <w:pPr>
+              <w:widowControl w:val="0"/>
+              <w:rPr>
+                <w:sz w:val="20"/>
+                <w:szCs w:val="20"/>
+              </w:rPr>
+            </w:pPr>
+            <w:r>
+              <w:rPr>
+                <w:b w:val="1"/>
+                <w:sz w:val="20"/>
+                <w:szCs w:val="20"/>
+                <w:rtl w:val="0"/>
+              </w:rPr>
+              <w:t xml:space="preserve">Resultado esperado</w:t>
+            </w:r>
+            <w:r>
+              <w:rPr>
+                <w:rtl w:val="0"/>
+              </w:rPr>
+            </w:r>
+          </w:p>
+        </w:tc>
+      </w:tr>
+      <w:tr>
+        <w:trPr>
+          <w:trHeight w:val="315" w:hRule="atLeast"/>
+        </w:trPr>
+        <w:tc>
+          <w:tcPr>
+            <w:tcBorders>
+              <w:top w:color="cccccc" w:space="0" w:sz="7" w:val="single"/>
+              <w:left w:color="000000" w:space="0" w:sz="7" w:val="single"/>
+              <w:bottom w:color="cccccc" w:space="0" w:sz="7" w:val="single"/>
+              <w:right w:color="000000" w:space="0" w:sz="7" w:val="single"/>
+            </w:tcBorders>
+            <w:tcMar>
+              <w:top w:w="40.0" w:type="dxa"/>
+              <w:left w:w="40.0" w:type="dxa"/>
+              <w:bottom w:w="40.0" w:type="dxa"/>
+              <w:right w:w="40.0" w:type="dxa"/>
+            </w:tcMar>
+            <w:vAlign w:val="bottom"/>
+          </w:tcPr>
+          <w:p>
+            <w:pPr>
+              <w:widowControl w:val="0"/>
+              <w:rPr>
+                <w:sz w:val="20"/>
+                <w:szCs w:val="20"/>
+              </w:rPr>
+            </w:pPr>
+            <w:r>
+              <w:rPr>
+                <w:sz w:val="20"/>
+                <w:szCs w:val="20"/>
+                <w:rtl w:val="0"/>
+              </w:rPr>
+              <w:t xml:space="preserve">Hacerle un post al endpoint /validarLicitacion</w:t>
+            </w:r>
+          </w:p>
+          <w:p>
+            <w:pPr>
+              <w:widowControl w:val="0"/>
+              <w:rPr>
+                <w:sz w:val="20"/>
+                <w:szCs w:val="20"/>
+              </w:rPr>
+            </w:pPr>
+            <w:r>
+              <w:rPr>
+                <w:sz w:val="20"/>
+                <w:szCs w:val="20"/>
+                <w:rtl w:val="0"/>
+              </w:rPr>
+              <w:t xml:space="preserve">usando como queryParam idLicitacion=””</w:t>
+            </w:r>
+          </w:p>
+        </w:tc>
+        <w:tc>
+          <w:tcPr>
+            <w:tcBorders>
+              <w:top w:color="cccccc" w:space="0" w:sz="7" w:val="single"/>
+              <w:left w:color="cccccc" w:space="0" w:sz="7" w:val="single"/>
+              <w:bottom w:color="cccccc" w:space="0" w:sz="7" w:val="single"/>
+              <w:right w:color="000000" w:space="0" w:sz="7" w:val="single"/>
+            </w:tcBorders>
+            <w:tcMar>
+              <w:top w:w="40.0" w:type="dxa"/>
+              <w:left w:w="40.0" w:type="dxa"/>
+              <w:bottom w:w="40.0" w:type="dxa"/>
+              <w:right w:w="40.0" w:type="dxa"/>
+            </w:tcMar>
+            <w:vAlign w:val="bottom"/>
+          </w:tcPr>
+          <w:p>
+            <w:pPr>
+              <w:widowControl w:val="0"/>
+              <w:rPr>
+                <w:sz w:val="20"/>
+                <w:szCs w:val="20"/>
+              </w:rPr>
+            </w:pPr>
+            <w:r>
+              <w:rPr>
+                <w:sz w:val="20"/>
+                <w:szCs w:val="20"/>
+                <w:rtl w:val="0"/>
+              </w:rPr>
+              <w:t xml:space="preserve">Se muestran el estado de la licitación </w:t>
+            </w:r>
+          </w:p>
+        </w:tc>
+      </w:tr>
+    </w:tbl>
+    <w:p>
+      <w:pPr>
+        <w:rPr>
+          <w:b w:val="1"/>
+          <w:sz w:val="30"/>
+          <w:szCs w:val="30"/>
+        </w:rPr>
+      </w:pPr>
+      <w:r>
+        <w:rPr>
+          <w:rtl w:val="0"/>
+        </w:rPr>
+      </w:r>
+    </w:p>
+    <w:p>
+      <w:pPr>
+        <w:shd w:fill="ffffff" w:val="clear"/>
+        <w:rPr>
+          <w:rFonts w:ascii="Consolas" w:cs="Consolas" w:eastAsia="Consolas" w:hAnsi="Consolas"/>
+          <w:color w:val="1d1c1d"/>
+          <w:sz w:val="20"/>
+          <w:szCs w:val="20"/>
+        </w:rPr>
+      </w:pPr>
+      <w:r>
+        <w:rPr>
+          <w:rFonts w:ascii="Consolas" w:cs="Consolas" w:eastAsia="Consolas" w:hAnsi="Consolas"/>
+          <w:color w:val="1d1c1d"/>
+          <w:sz w:val="20"/>
+          <w:szCs w:val="20"/>
+          <w:rtl w:val="0"/>
+        </w:rPr>
+        <w:t xml:space="preserve">Caso incorrecto</w:t>
+      </w:r>
+    </w:p>
+    <w:p>
+      <w:pPr>
+        <w:rPr>
+          <w:sz w:val="20"/>
+          <w:szCs w:val="20"/>
+        </w:rPr>
+      </w:pPr>
+      <w:r>
+        <w:rPr>
+          <w:rtl w:val="0"/>
+        </w:rPr>
+      </w:r>
+    </w:p>
+    <w:tbl>
+      <w:tblPr>
+        <w:tblStyle w:val="Table23"/>
+        <w:tblW w:w="9360.0" w:type="dxa"/>
+        <w:jc w:val="left"/>
+        <w:tblInd w:w="40.0" w:type="pct"/>
+        <w:tblBorders>
+          <w:top w:color="000000" w:space="0" w:sz="0" w:val="nil"/>
+          <w:left w:color="000000" w:space="0" w:sz="0" w:val="nil"/>
+          <w:bottom w:color="000000" w:space="0" w:sz="0" w:val="nil"/>
+          <w:right w:color="000000" w:space="0" w:sz="0" w:val="nil"/>
+          <w:insideH w:color="000000" w:space="0" w:sz="0" w:val="nil"/>
+          <w:insideV w:color="000000" w:space="0" w:sz="0" w:val="nil"/>
+        </w:tblBorders>
+        <w:tblLayout w:type="fixed"/>
+        <w:tblLook w:val="0600"/>
+      </w:tblPr>
+      <w:tblGrid>
+        <w:gridCol w:w="4170.904325032765"/>
+        <w:gridCol w:w="5189.095674967235"/>
+        <w:tblGridChange w:id="0">
+          <w:tblGrid>
+            <w:gridCol w:w="4170.904325032765"/>
+            <w:gridCol w:w="5189.095674967235"/>
+          </w:tblGrid>
+        </w:tblGridChange>
+      </w:tblGrid>
+      <w:tr>
+        <w:trPr>
+          <w:trHeight w:val="315" w:hRule="atLeast"/>
+        </w:trPr>
+        <w:tc>
+          <w:tcPr>
+            <w:tcBorders>
+              <w:top w:color="000000" w:space="0" w:sz="7" w:val="single"/>
+              <w:left w:color="000000" w:space="0" w:sz="7" w:val="single"/>
+              <w:bottom w:color="000000" w:space="0" w:sz="7" w:val="single"/>
+              <w:right w:color="000000" w:space="0" w:sz="7" w:val="single"/>
+            </w:tcBorders>
+            <w:tcMar>
+              <w:top w:w="40.0" w:type="dxa"/>
+              <w:left w:w="40.0" w:type="dxa"/>
+              <w:bottom w:w="40.0" w:type="dxa"/>
+              <w:right w:w="40.0" w:type="dxa"/>
+            </w:tcMar>
+            <w:vAlign w:val="bottom"/>
+          </w:tcPr>
+          <w:p>
+            <w:pPr>
+              <w:widowControl w:val="0"/>
+              <w:rPr>
+                <w:sz w:val="20"/>
+                <w:szCs w:val="20"/>
+              </w:rPr>
+            </w:pPr>
+            <w:r>
+              <w:rPr>
+                <w:b w:val="1"/>
+                <w:sz w:val="20"/>
+                <w:szCs w:val="20"/>
+                <w:rtl w:val="0"/>
+              </w:rPr>
+              <w:t xml:space="preserve">Paso</w:t>
+            </w:r>
+            <w:r>
+              <w:rPr>
+                <w:rtl w:val="0"/>
+              </w:rPr>
+            </w:r>
+          </w:p>
+        </w:tc>
+        <w:tc>
+          <w:tcPr>
+            <w:tcBorders>
+              <w:top w:color="000000" w:space="0" w:sz="7" w:val="single"/>
+              <w:left w:color="cccccc" w:space="0" w:sz="7" w:val="single"/>
+              <w:bottom w:color="000000" w:space="0" w:sz="7" w:val="single"/>
+              <w:right w:color="000000" w:space="0" w:sz="7" w:val="single"/>
+            </w:tcBorders>
+            <w:tcMar>
+              <w:top w:w="40.0" w:type="dxa"/>
+              <w:left w:w="40.0" w:type="dxa"/>
+              <w:bottom w:w="40.0" w:type="dxa"/>
+              <w:right w:w="40.0" w:type="dxa"/>
+            </w:tcMar>
+            <w:vAlign w:val="bottom"/>
+          </w:tcPr>
+          <w:p>
+            <w:pPr>
+              <w:widowControl w:val="0"/>
+              <w:rPr>
+                <w:sz w:val="20"/>
+                <w:szCs w:val="20"/>
+              </w:rPr>
+            </w:pPr>
+            <w:r>
+              <w:rPr>
+                <w:b w:val="1"/>
+                <w:sz w:val="20"/>
+                <w:szCs w:val="20"/>
+                <w:rtl w:val="0"/>
+              </w:rPr>
+              <w:t xml:space="preserve">Resultado esperado</w:t>
+            </w:r>
+            <w:r>
+              <w:rPr>
+                <w:rtl w:val="0"/>
+              </w:rPr>
+            </w:r>
+          </w:p>
+        </w:tc>
+      </w:tr>
+      <w:tr>
+        <w:trPr>
+          <w:trHeight w:val="315" w:hRule="atLeast"/>
+        </w:trPr>
+        <w:tc>
+          <w:tcPr>
+            <w:tcBorders>
+              <w:top w:color="cccccc" w:space="0" w:sz="7" w:val="single"/>
+              <w:left w:color="000000" w:space="0" w:sz="7" w:val="single"/>
+              <w:bottom w:color="cccccc" w:space="0" w:sz="7" w:val="single"/>
+              <w:right w:color="000000" w:space="0" w:sz="7" w:val="single"/>
+            </w:tcBorders>
+            <w:tcMar>
+              <w:top w:w="40.0" w:type="dxa"/>
+              <w:left w:w="40.0" w:type="dxa"/>
+              <w:bottom w:w="40.0" w:type="dxa"/>
+              <w:right w:w="40.0" w:type="dxa"/>
+            </w:tcMar>
+            <w:vAlign w:val="bottom"/>
+          </w:tcPr>
+          <w:p>
+            <w:pPr>
+              <w:widowControl w:val="0"/>
+              <w:rPr>
+                <w:sz w:val="20"/>
+                <w:szCs w:val="20"/>
+              </w:rPr>
+            </w:pPr>
+            <w:r>
+              <w:rPr>
+                <w:sz w:val="20"/>
+                <w:szCs w:val="20"/>
+                <w:rtl w:val="0"/>
+              </w:rPr>
+              <w:t xml:space="preserve">Hacerle un post al endpoint /validarLicitacion</w:t>
+            </w:r>
+          </w:p>
+          <w:p>
+            <w:pPr>
+              <w:widowControl w:val="0"/>
+              <w:rPr>
+                <w:sz w:val="20"/>
+                <w:szCs w:val="20"/>
+              </w:rPr>
+            </w:pPr>
+            <w:r>
+              <w:rPr>
+                <w:sz w:val="20"/>
+                <w:szCs w:val="20"/>
+                <w:rtl w:val="0"/>
+              </w:rPr>
+              <w:t xml:space="preserve">usando como queryParam idLicitacion=””</w:t>
+            </w:r>
+          </w:p>
+        </w:tc>
+        <w:tc>
+          <w:tcPr>
+            <w:tcBorders>
+              <w:top w:color="cccccc" w:space="0" w:sz="7" w:val="single"/>
+              <w:left w:color="cccccc" w:space="0" w:sz="7" w:val="single"/>
+              <w:bottom w:color="cccccc" w:space="0" w:sz="7" w:val="single"/>
+              <w:right w:color="000000" w:space="0" w:sz="7" w:val="single"/>
+            </w:tcBorders>
+            <w:tcMar>
+              <w:top w:w="40.0" w:type="dxa"/>
+              <w:left w:w="40.0" w:type="dxa"/>
+              <w:bottom w:w="40.0" w:type="dxa"/>
+              <w:right w:w="40.0" w:type="dxa"/>
+            </w:tcMar>
+            <w:vAlign w:val="bottom"/>
+          </w:tcPr>
+          <w:p>
+            <w:pPr>
+              <w:widowControl w:val="0"/>
+              <w:rPr>
+                <w:sz w:val="20"/>
+                <w:szCs w:val="20"/>
+              </w:rPr>
+            </w:pPr>
+            <w:r>
+              <w:rPr>
+                <w:sz w:val="20"/>
+                <w:szCs w:val="20"/>
+                <w:rtl w:val="0"/>
+              </w:rPr>
+              <w:t xml:space="preserve">Se muestran los errores de la licitacion</w:t>
+            </w:r>
+          </w:p>
+        </w:tc>
+      </w:tr>
+    </w:tbl>
+    <w:p>
+      <w:pPr>
+        <w:rPr>
+          <w:b w:val="1"/>
+          <w:sz w:val="30"/>
+          <w:szCs w:val="30"/>
+        </w:rPr>
+      </w:pPr>
+      <w:r>
+        <w:rPr>
+          <w:rtl w:val="0"/>
+        </w:rPr>
+      </w:r>
+    </w:p>
+    <w:p>
+      <w:pPr>
+        <w:rPr>
+          <w:b w:val="1"/>
+          <w:sz w:val="30"/>
+          <w:szCs w:val="30"/>
+        </w:rPr>
+      </w:pPr>
+      <w:r>
+        <w:rPr>
+          <w:rtl w:val="0"/>
+        </w:rPr>
+      </w:r>
+    </w:p>
+    <w:p>
+      <w:pPr>
+        <w:rPr>
+          <w:b w:val="1"/>
+          <w:sz w:val="30"/>
+          <w:szCs w:val="30"/>
+        </w:rPr>
+      </w:pPr>
+      <w:r>
+        <w:rPr>
+          <w:b w:val="1"/>
+          <w:sz w:val="30"/>
+          <w:szCs w:val="30"/>
+          <w:rtl w:val="0"/>
+        </w:rPr>
+        <w:t xml:space="preserve">Obtener mensajes de licitación</w:t>
+      </w:r>
+    </w:p>
+    <w:p>
+      <w:pPr>
+        <w:rPr>
+          <w:sz w:val="20"/>
+          <w:szCs w:val="20"/>
+        </w:rPr>
+      </w:pPr>
+      <w:r>
+        <w:rPr>
+          <w:sz w:val="20"/>
+          <w:szCs w:val="20"/>
+          <w:rtl w:val="0"/>
+        </w:rPr>
+        <w:t xml:space="preserve">Usando Postman o SoapUI</w:t>
+      </w:r>
+    </w:p>
+    <w:p>
+      <w:pPr>
+        <w:shd w:fill="ffffff" w:val="clear"/>
+        <w:rPr>
+          <w:rFonts w:ascii="Consolas" w:cs="Consolas" w:eastAsia="Consolas" w:hAnsi="Consolas"/>
+          <w:color w:val="1d1c1d"/>
+          <w:sz w:val="20"/>
+          <w:szCs w:val="20"/>
+        </w:rPr>
+      </w:pPr>
+      <w:r>
+        <w:rPr>
+          <w:rtl w:val="0"/>
+        </w:rPr>
+      </w:r>
+    </w:p>
+    <w:p>
+      <w:pPr>
+        <w:shd w:fill="ffffff" w:val="clear"/>
+        <w:rPr>
+          <w:rFonts w:ascii="Consolas" w:cs="Consolas" w:eastAsia="Consolas" w:hAnsi="Consolas"/>
+          <w:color w:val="1d1c1d"/>
+          <w:sz w:val="20"/>
+          <w:szCs w:val="20"/>
+        </w:rPr>
+      </w:pPr>
+      <w:r>
+        <w:rPr>
+          <w:rFonts w:ascii="Consolas" w:cs="Consolas" w:eastAsia="Consolas" w:hAnsi="Consolas"/>
+          <w:color w:val="1d1c1d"/>
+          <w:sz w:val="20"/>
+          <w:szCs w:val="20"/>
+          <w:rtl w:val="0"/>
+        </w:rPr>
+        <w:t xml:space="preserve">Endpoint: /licitacion?idLicitacion=1&amp;usuario=”gesoc”</w:t>
+      </w:r>
+    </w:p>
+    <w:p>
+      <w:pPr>
+        <w:rPr>
+          <w:sz w:val="20"/>
+          <w:szCs w:val="20"/>
+        </w:rPr>
+      </w:pPr>
+      <w:r>
+        <w:rPr>
+          <w:rtl w:val="0"/>
+        </w:rPr>
+      </w:r>
+    </w:p>
+    <w:tbl>
+      <w:tblPr>
+        <w:tblStyle w:val="Table24"/>
         <w:tblW w:w="9360.0" w:type="dxa"/>
         <w:jc w:val="left"/>
         <w:tblInd w:w="40.0" w:type="pct"/>
@@ -8656,6 +11581,116 @@
     <w:lvl w:ilvl="0">
       <w:start w:val="1"/>
       <w:numFmt w:val="bullet"/>
+      <w:lvlText w:val="●"/>
+      <w:lvlJc w:val="left"/>
+      <w:pPr>
+        <w:ind w:left="720" w:hanging="360"/>
+      </w:pPr>
+      <w:rPr>
+        <w:u w:val="none"/>
+      </w:rPr>
+    </w:lvl>
+    <w:lvl w:ilvl="1">
+      <w:start w:val="1"/>
+      <w:numFmt w:val="bullet"/>
+      <w:lvlText w:val="○"/>
+      <w:lvlJc w:val="left"/>
+      <w:pPr>
+        <w:ind w:left="1440" w:hanging="360"/>
+      </w:pPr>
+      <w:rPr>
+        <w:u w:val="none"/>
+      </w:rPr>
+    </w:lvl>
+    <w:lvl w:ilvl="2">
+      <w:start w:val="1"/>
+      <w:numFmt w:val="bullet"/>
+      <w:lvlText w:val="■"/>
+      <w:lvlJc w:val="left"/>
+      <w:pPr>
+        <w:ind w:left="2160" w:hanging="360"/>
+      </w:pPr>
+      <w:rPr>
+        <w:u w:val="none"/>
+      </w:rPr>
+    </w:lvl>
+    <w:lvl w:ilvl="3">
+      <w:start w:val="1"/>
+      <w:numFmt w:val="bullet"/>
+      <w:lvlText w:val="●"/>
+      <w:lvlJc w:val="left"/>
+      <w:pPr>
+        <w:ind w:left="2880" w:hanging="360"/>
+      </w:pPr>
+      <w:rPr>
+        <w:u w:val="none"/>
+      </w:rPr>
+    </w:lvl>
+    <w:lvl w:ilvl="4">
+      <w:start w:val="1"/>
+      <w:numFmt w:val="bullet"/>
+      <w:lvlText w:val="○"/>
+      <w:lvlJc w:val="left"/>
+      <w:pPr>
+        <w:ind w:left="3600" w:hanging="360"/>
+      </w:pPr>
+      <w:rPr>
+        <w:u w:val="none"/>
+      </w:rPr>
+    </w:lvl>
+    <w:lvl w:ilvl="5">
+      <w:start w:val="1"/>
+      <w:numFmt w:val="bullet"/>
+      <w:lvlText w:val="■"/>
+      <w:lvlJc w:val="left"/>
+      <w:pPr>
+        <w:ind w:left="4320" w:hanging="360"/>
+      </w:pPr>
+      <w:rPr>
+        <w:u w:val="none"/>
+      </w:rPr>
+    </w:lvl>
+    <w:lvl w:ilvl="6">
+      <w:start w:val="1"/>
+      <w:numFmt w:val="bullet"/>
+      <w:lvlText w:val="●"/>
+      <w:lvlJc w:val="left"/>
+      <w:pPr>
+        <w:ind w:left="5040" w:hanging="360"/>
+      </w:pPr>
+      <w:rPr>
+        <w:u w:val="none"/>
+      </w:rPr>
+    </w:lvl>
+    <w:lvl w:ilvl="7">
+      <w:start w:val="1"/>
+      <w:numFmt w:val="bullet"/>
+      <w:lvlText w:val="○"/>
+      <w:lvlJc w:val="left"/>
+      <w:pPr>
+        <w:ind w:left="5760" w:hanging="360"/>
+      </w:pPr>
+      <w:rPr>
+        <w:u w:val="none"/>
+      </w:rPr>
+    </w:lvl>
+    <w:lvl w:ilvl="8">
+      <w:start w:val="1"/>
+      <w:numFmt w:val="bullet"/>
+      <w:lvlText w:val="■"/>
+      <w:lvlJc w:val="left"/>
+      <w:pPr>
+        <w:ind w:left="6480" w:hanging="360"/>
+      </w:pPr>
+      <w:rPr>
+        <w:u w:val="none"/>
+      </w:rPr>
+    </w:lvl>
+  </w:abstractNum>
+  <w:abstractNum w:abstractNumId="2">
+    <w:lvl w:ilvl="0">
+      <w:start w:val="1"/>
+      <w:numFmt w:val="bullet"/>
       <w:lvlText w:val="-"/>
       <w:lvlJc w:val="left"/>
       <w:pPr>
@@ -8762,8 +11797,124 @@
       </w:rPr>
     </w:lvl>
   </w:abstractNum>
+  <w:abstractNum w:abstractNumId="3">
+    <w:lvl w:ilvl="0">
+      <w:start w:val="1"/>
+      <w:numFmt w:val="bullet"/>
+      <w:lvlText w:val="●"/>
+      <w:lvlJc w:val="left"/>
+      <w:pPr>
+        <w:ind w:left="720" w:hanging="360"/>
+      </w:pPr>
+      <w:rPr>
+        <w:u w:val="none"/>
+      </w:rPr>
+    </w:lvl>
+    <w:lvl w:ilvl="1">
+      <w:start w:val="1"/>
+      <w:numFmt w:val="bullet"/>
+      <w:lvlText w:val="○"/>
+      <w:lvlJc w:val="left"/>
+      <w:pPr>
+        <w:ind w:left="1440" w:hanging="360"/>
+      </w:pPr>
+      <w:rPr>
+        <w:u w:val="none"/>
+      </w:rPr>
+    </w:lvl>
+    <w:lvl w:ilvl="2">
+      <w:start w:val="1"/>
+      <w:numFmt w:val="bullet"/>
+      <w:lvlText w:val="■"/>
+      <w:lvlJc w:val="left"/>
+      <w:pPr>
+        <w:ind w:left="2160" w:hanging="360"/>
+      </w:pPr>
+      <w:rPr>
+        <w:u w:val="none"/>
+      </w:rPr>
+    </w:lvl>
+    <w:lvl w:ilvl="3">
+      <w:start w:val="1"/>
+      <w:numFmt w:val="bullet"/>
+      <w:lvlText w:val="●"/>
+      <w:lvlJc w:val="left"/>
+      <w:pPr>
+        <w:ind w:left="2880" w:hanging="360"/>
+      </w:pPr>
+      <w:rPr>
+        <w:u w:val="none"/>
+      </w:rPr>
+    </w:lvl>
+    <w:lvl w:ilvl="4">
+      <w:start w:val="1"/>
+      <w:numFmt w:val="bullet"/>
+      <w:lvlText w:val="○"/>
+      <w:lvlJc w:val="left"/>
+      <w:pPr>
+        <w:ind w:left="3600" w:hanging="360"/>
+      </w:pPr>
+      <w:rPr>
+        <w:u w:val="none"/>
+      </w:rPr>
+    </w:lvl>
+    <w:lvl w:ilvl="5">
+      <w:start w:val="1"/>
+      <w:numFmt w:val="bullet"/>
+      <w:lvlText w:val="■"/>
+      <w:lvlJc w:val="left"/>
+      <w:pPr>
+        <w:ind w:left="4320" w:hanging="360"/>
+      </w:pPr>
+      <w:rPr>
+        <w:u w:val="none"/>
+      </w:rPr>
+    </w:lvl>
+    <w:lvl w:ilvl="6">
+      <w:start w:val="1"/>
+      <w:numFmt w:val="bullet"/>
+      <w:lvlText w:val="●"/>
+      <w:lvlJc w:val="left"/>
+      <w:pPr>
+        <w:ind w:left="5040" w:hanging="360"/>
+      </w:pPr>
+      <w:rPr>
+        <w:u w:val="none"/>
+      </w:rPr>
+    </w:lvl>
+    <w:lvl w:ilvl="7">
+      <w:start w:val="1"/>
+      <w:numFmt w:val="bullet"/>
+      <w:lvlText w:val="○"/>
+      <w:lvlJc w:val="left"/>
+      <w:pPr>
+        <w:ind w:left="5760" w:hanging="360"/>
+      </w:pPr>
+      <w:rPr>
+        <w:u w:val="none"/>
+      </w:rPr>
+    </w:lvl>
+    <w:lvl w:ilvl="8">
+      <w:start w:val="1"/>
+      <w:numFmt w:val="bullet"/>
+      <w:lvlText w:val="■"/>
+      <w:lvlJc w:val="left"/>
+      <w:pPr>
+        <w:ind w:left="6480" w:hanging="360"/>
+      </w:pPr>
+      <w:rPr>
+        <w:u w:val="none"/>
+      </w:rPr>
+    </w:lvl>
+  </w:abstractNum>
   <w:num w:numId="1">
     <w:abstractNumId w:val="1"/>
+  </w:num>
+  <w:num w:numId="2">
+    <w:abstractNumId w:val="2"/>
+  </w:num>
+  <w:num w:numId="3">
+    <w:abstractNumId w:val="3"/>
   </w:num>
 </w:numbering>
 </file>
@@ -9186,6 +12337,45 @@
       </w:tblCellMar>
     </w:tblPr>
   </w:style>
+  <w:style w:type="table" w:styleId="Table22">
+    <w:basedOn w:val="TableNormal"/>
+    <w:tblPr>
+      <w:tblStyleRowBandSize w:val="1"/>
+      <w:tblStyleColBandSize w:val="1"/>
+      <w:tblCellMar>
+        <w:top w:w="100.0" w:type="dxa"/>
+        <w:left w:w="100.0" w:type="dxa"/>
+        <w:bottom w:w="100.0" w:type="dxa"/>
+        <w:right w:w="100.0" w:type="dxa"/>
+      </w:tblCellMar>
+    </w:tblPr>
+  </w:style>
+  <w:style w:type="table" w:styleId="Table23">
+    <w:basedOn w:val="TableNormal"/>
+    <w:tblPr>
+      <w:tblStyleRowBandSize w:val="1"/>
+      <w:tblStyleColBandSize w:val="1"/>
+      <w:tblCellMar>
+        <w:top w:w="100.0" w:type="dxa"/>
+        <w:left w:w="100.0" w:type="dxa"/>
+        <w:bottom w:w="100.0" w:type="dxa"/>
+        <w:right w:w="100.0" w:type="dxa"/>
+      </w:tblCellMar>
+    </w:tblPr>
+  </w:style>
+  <w:style w:type="table" w:styleId="Table24">
+    <w:basedOn w:val="TableNormal"/>
+    <w:tblPr>
+      <w:tblStyleRowBandSize w:val="1"/>
+      <w:tblStyleColBandSize w:val="1"/>
+      <w:tblCellMar>
+        <w:top w:w="100.0" w:type="dxa"/>
+        <w:left w:w="100.0" w:type="dxa"/>
+        <w:bottom w:w="100.0" w:type="dxa"/>
+        <w:right w:w="100.0" w:type="dxa"/>
+      </w:tblCellMar>
+    </w:tblPr>
+  </w:style>
 </w:styles>
 </file>
 

</xml_diff>